<commit_message>
Custom Variable form and minor changes
</commit_message>
<xml_diff>
--- a/src/main/resources/contract/template/personal.docx
+++ b/src/main/resources/contract/template/personal.docx
@@ -5,19 +5,15 @@
     <w:p>
       <w:pPr>
         <w:pStyle w:val="Encabezamiento"/>
-        <w:rPr>
-          <w:rFonts w:ascii="Courier New" w:hAnsi="Courier New" w:eastAsia="Courier New" w:cs="Courier New"/>
-          <w:sz w:val="20"/>
-          <w:szCs w:val="20"/>
-        </w:rPr>
-      </w:pPr>
-      <w:r>
-        <w:rPr>
-          <w:rFonts w:cs="Courier New" w:ascii="Courier New" w:hAnsi="Courier New"/>
-          <w:sz w:val="20"/>
-          <w:szCs w:val="20"/>
-        </w:rPr>
-        <w:t>CONTRATO PRIVADO DE PRESTAMO DE DINERO</w:t>
+        <w:rPr/>
+      </w:pPr>
+      <w:r>
+        <w:rPr>
+          <w:rFonts w:cs="Courier New" w:ascii="Courier New" w:hAnsi="Courier New"/>
+          <w:sz w:val="20"/>
+          <w:szCs w:val="20"/>
+        </w:rPr>
+        <w:t>CONTRATO PRIVADO DE PRESTAMO DE DINEROS</w:t>
       </w:r>
     </w:p>
     <w:p>
@@ -160,18 +156,7 @@
           <w:sz w:val="20"/>
           <w:szCs w:val="20"/>
         </w:rPr>
-        <w:t>genderDebtor</w:t>
-      </w:r>
-      <w:r>
-        <w:rPr>
-          <w:rFonts w:cs="Courier New" w:ascii="Courier New" w:hAnsi="Courier New"/>
-          <w:b/>
-          <w:bCs/>
-          <w:spacing w:val="-2"/>
-          <w:sz w:val="20"/>
-          <w:szCs w:val="20"/>
-        </w:rPr>
-        <w:t>}</w:t>
+        <w:t>genderDebtor}</w:t>
       </w:r>
       <w:r>
         <w:rPr>
@@ -251,34 +236,24 @@
           <w:sz w:val="20"/>
           <w:szCs w:val="20"/>
         </w:rPr>
-        <w:t>debtorName</w:t>
-      </w:r>
-      <w:r>
-        <w:rPr>
-          <w:rFonts w:cs="Courier New" w:ascii="Courier New" w:hAnsi="Courier New"/>
-          <w:b/>
-          <w:spacing w:val="-2"/>
-          <w:sz w:val="20"/>
-          <w:szCs w:val="20"/>
-        </w:rPr>
-        <w:t>}</w:t>
-      </w:r>
-      <w:r>
-        <w:rPr>
-          <w:rFonts w:cs="Courier New" w:ascii="Courier New" w:hAnsi="Courier New"/>
-          <w:sz w:val="20"/>
-          <w:szCs w:val="20"/>
-        </w:rPr>
-        <w:t xml:space="preserve">, quien(es) declara(n) recibir expresamente en su integridad, a su entera satisfacción y conformidad la suma de </w:t>
-      </w:r>
-      <w:r>
-        <w:rPr>
-          <w:rFonts w:cs="Courier New" w:ascii="Courier New" w:hAnsi="Courier New"/>
-          <w:b/>
-          <w:sz w:val="20"/>
-          <w:szCs w:val="20"/>
-        </w:rPr>
-        <w:t>Bs. &lt;#ds1.solcremnt&gt;.</w:t>
+        <w:t>debtorName}</w:t>
+      </w:r>
+      <w:r>
+        <w:rPr>
+          <w:rFonts w:cs="Courier New" w:ascii="Courier New" w:hAnsi="Courier New"/>
+          <w:sz w:val="20"/>
+          <w:szCs w:val="20"/>
+        </w:rPr>
+        <w:t>, quien(es) declara(n) recibir expresamente en su integridad, a su entera satisfacción y conformidad la suma de ${currency}</w:t>
+      </w:r>
+      <w:r>
+        <w:rPr>
+          <w:rFonts w:cs="Courier New" w:ascii="Courier New" w:hAnsi="Courier New"/>
+          <w:b/>
+          <w:sz w:val="20"/>
+          <w:szCs w:val="20"/>
+        </w:rPr>
+        <w:t>. ${loanMount}.</w:t>
       </w:r>
       <w:r>
         <w:rPr>
@@ -295,7 +270,7 @@
           <w:sz w:val="20"/>
           <w:szCs w:val="20"/>
         </w:rPr>
-        <w:t xml:space="preserve">&lt;#ds1.monto_texto&gt; BOLIVIANOS). </w:t>
+        <w:t xml:space="preserve">${literal_monto_prestamo}). </w:t>
       </w:r>
       <w:r>
         <w:rPr>
@@ -313,7 +288,7 @@
           <w:sz w:val="20"/>
           <w:szCs w:val="20"/>
         </w:rPr>
-        <w:t>&lt;#ds1.solcredst&gt;</w:t>
+        <w:t>${loanDestination}</w:t>
       </w:r>
       <w:r>
         <w:rPr>
@@ -331,43 +306,24 @@
           <w:sz w:val="20"/>
           <w:szCs w:val="20"/>
         </w:rPr>
-        <w:t>&lt;#</w:t>
-      </w:r>
-      <w:r>
-        <w:rPr>
-          <w:rFonts w:cs="Courier New" w:ascii="Courier New" w:hAnsi="Courier New"/>
-          <w:b/>
-          <w:sz w:val="20"/>
-          <w:szCs w:val="20"/>
-        </w:rPr>
-        <w:t>ds1.plazo_Texto&gt; (&lt;#ds1.solcreplz&gt;) meses</w:t>
-      </w:r>
-      <w:r>
-        <w:rPr>
-          <w:rFonts w:cs="Courier New" w:ascii="Courier New" w:hAnsi="Courier New"/>
-          <w:sz w:val="20"/>
-          <w:szCs w:val="20"/>
-        </w:rPr>
-        <w:t>, computables a partir de la fecha del desembolso. &lt;</w:t>
-      </w:r>
-      <w:r>
-        <w:rPr>
-          <w:rFonts w:cs="Courier New" w:ascii="Courier New" w:hAnsi="Courier New"/>
-          <w:b/>
-          <w:bCs/>
-          <w:spacing w:val="-3"/>
-          <w:sz w:val="20"/>
-          <w:szCs w:val="20"/>
-        </w:rPr>
-        <w:t>#ds1.dtssoldid</w:t>
-      </w:r>
-      <w:r>
-        <w:rPr>
-          <w:rFonts w:cs="Courier New" w:ascii="Courier New" w:hAnsi="Courier New"/>
-          <w:sz w:val="20"/>
-          <w:szCs w:val="20"/>
-        </w:rPr>
-        <w:t>&gt;</w:t>
+        <w:t>${literal_plazo}</w:t>
+      </w:r>
+      <w:r>
+        <w:rPr>
+          <w:rFonts w:cs="Courier New" w:ascii="Courier New" w:hAnsi="Courier New"/>
+          <w:b/>
+          <w:sz w:val="20"/>
+          <w:szCs w:val="20"/>
+        </w:rPr>
+        <w:t xml:space="preserve"> (${loanTerm}) meses</w:t>
+      </w:r>
+      <w:r>
+        <w:rPr>
+          <w:rFonts w:cs="Courier New" w:ascii="Courier New" w:hAnsi="Courier New"/>
+          <w:sz w:val="20"/>
+          <w:szCs w:val="20"/>
+        </w:rPr>
+        <w:t>, computables a partir de la fecha del desembolso.</w:t>
       </w:r>
     </w:p>
     <w:p>
@@ -375,10 +331,7 @@
         <w:pStyle w:val="Normal"/>
         <w:spacing w:lineRule="auto" w:line="434"/>
         <w:jc w:val="both"/>
-        <w:rPr>
-          <w:sz w:val="20"/>
-          <w:szCs w:val="20"/>
-        </w:rPr>
+        <w:rPr/>
       </w:pPr>
       <w:r>
         <w:rPr>
@@ -443,7 +396,7 @@
           <w:sz w:val="20"/>
           <w:szCs w:val="20"/>
         </w:rPr>
-        <w:t xml:space="preserve"> &lt;#ds1.periodo&gt; </w:t>
+        <w:t xml:space="preserve"> ${paymentFrecuency} </w:t>
       </w:r>
       <w:r>
         <w:rPr>
@@ -459,21 +412,32 @@
         <w:rPr>
           <w:rFonts w:cs="Courier New" w:ascii="Courier New" w:hAnsi="Courier New"/>
           <w:b/>
-          <w:spacing w:val="-2"/>
-          <w:sz w:val="20"/>
-          <w:szCs w:val="20"/>
-        </w:rPr>
-        <w:t xml:space="preserve">&lt;#ds1.doccreva8&gt; </w:t>
-      </w:r>
-      <w:r>
-        <w:rPr>
-          <w:rFonts w:cs="Courier New" w:ascii="Courier New" w:hAnsi="Courier New"/>
-          <w:b/>
           <w:bCs/>
           <w:spacing w:val="-3"/>
           <w:sz w:val="20"/>
           <w:szCs w:val="20"/>
         </w:rPr>
+        <w:t>${paymentFrecuency}</w:t>
+      </w:r>
+      <w:r>
+        <w:rPr>
+          <w:rFonts w:cs="Courier New" w:ascii="Courier New" w:hAnsi="Courier New"/>
+          <w:b/>
+          <w:spacing w:val="-2"/>
+          <w:sz w:val="20"/>
+          <w:szCs w:val="20"/>
+        </w:rPr>
+        <w:t xml:space="preserve"> </w:t>
+      </w:r>
+      <w:r>
+        <w:rPr>
+          <w:rFonts w:cs="Courier New" w:ascii="Courier New" w:hAnsi="Courier New"/>
+          <w:b/>
+          <w:bCs/>
+          <w:spacing w:val="-3"/>
+          <w:sz w:val="20"/>
+          <w:szCs w:val="20"/>
+        </w:rPr>
         <w:t>VENCIDA</w:t>
       </w:r>
       <w:r>
@@ -501,17 +465,35 @@
           <w:sz w:val="20"/>
           <w:szCs w:val="20"/>
         </w:rPr>
-        <w:t>&lt;#ds1.tasa_texto&gt;(</w:t>
-      </w:r>
-      <w:r>
-        <w:rPr>
-          <w:rFonts w:cs="Courier New" w:ascii="Courier New" w:hAnsi="Courier New"/>
-          <w:b/>
-          <w:bCs/>
-          <w:sz w:val="20"/>
-          <w:szCs w:val="20"/>
-        </w:rPr>
-        <w:t>&lt;#ds1.solcretsa&gt;</w:t>
+        <w:t>${literal_</w:t>
+      </w:r>
+      <w:r>
+        <w:rPr>
+          <w:rFonts w:cs="Courier New" w:ascii="Courier New" w:hAnsi="Courier New"/>
+          <w:b/>
+          <w:sz w:val="20"/>
+          <w:szCs w:val="20"/>
+        </w:rPr>
+        <w:t>interes</w:t>
+      </w:r>
+      <w:r>
+        <w:rPr>
+          <w:rFonts w:cs="Courier New" w:ascii="Courier New" w:hAnsi="Courier New"/>
+          <w:b/>
+          <w:sz w:val="20"/>
+          <w:szCs w:val="20"/>
+        </w:rPr>
+        <w:t>}(</w:t>
+      </w:r>
+      <w:r>
+        <w:rPr>
+          <w:rFonts w:cs="Courier New" w:ascii="Courier New" w:hAnsi="Courier New"/>
+          <w:b/>
+          <w:bCs/>
+          <w:sz w:val="20"/>
+          <w:szCs w:val="20"/>
+        </w:rPr>
+        <w:t>${interestRate}</w:t>
       </w:r>
       <w:r>
         <w:rPr>
@@ -566,14 +548,7 @@
         <w:pStyle w:val="Normal"/>
         <w:spacing w:lineRule="auto" w:line="434"/>
         <w:jc w:val="both"/>
-        <w:rPr>
-          <w:rFonts w:ascii="Courier New" w:hAnsi="Courier New" w:cs="Courier New"/>
-          <w:b/>
-          <w:b/>
-          <w:bCs/>
-          <w:sz w:val="20"/>
-          <w:szCs w:val="20"/>
-        </w:rPr>
+        <w:rPr/>
       </w:pPr>
       <w:r>
         <w:rPr>
@@ -602,7 +577,7 @@
           <w:sz w:val="20"/>
           <w:szCs w:val="20"/>
         </w:rPr>
-        <w:t>&lt;#ds2.doccretec&gt;%</w:t>
+        <w:t>${teacRate}%</w:t>
       </w:r>
       <w:r>
         <w:rPr>
@@ -805,7 +780,7 @@
           <w:sz w:val="20"/>
           <w:szCs w:val="20"/>
         </w:rPr>
-        <w:t>&lt;#ds1.solcrepds&gt;</w:t>
+        <w:t>${creditLifeInsurance}</w:t>
       </w:r>
       <w:r>
         <w:rPr>
@@ -895,7 +870,7 @@
           <w:sz w:val="20"/>
           <w:szCs w:val="20"/>
         </w:rPr>
-        <w:t>Bs. &lt;#ds1.total_pago&gt;</w:t>
+        <w:t>Bs. ${totalPayment}</w:t>
       </w:r>
       <w:r>
         <w:rPr>
@@ -914,7 +889,7 @@
           <w:sz w:val="20"/>
           <w:szCs w:val="20"/>
         </w:rPr>
-        <w:t>&lt;#ds1.total_pago_texto&gt;</w:t>
+        <w:t>${literal_total_pagar}</w:t>
       </w:r>
       <w:r>
         <w:rPr>
@@ -1089,7 +1064,7 @@
       <w:tblPr>
         <w:tblW w:w="8420" w:type="dxa"/>
         <w:jc w:val="left"/>
-        <w:tblInd w:w="1168" w:type="dxa"/>
+        <w:tblInd w:w="1073" w:type="dxa"/>
         <w:tblBorders>
           <w:top w:val="single" w:sz="4" w:space="0" w:color="000001"/>
           <w:left w:val="single" w:sz="4" w:space="0" w:color="000001"/>
@@ -1098,7 +1073,7 @@
         </w:tblBorders>
         <w:tblCellMar>
           <w:top w:w="0" w:type="dxa"/>
-          <w:left w:w="93" w:type="dxa"/>
+          <w:left w:w="-2" w:type="dxa"/>
           <w:bottom w:w="0" w:type="dxa"/>
           <w:right w:w="108" w:type="dxa"/>
         </w:tblCellMar>
@@ -1120,7 +1095,7 @@
             </w:tcBorders>
             <w:shd w:fill="auto" w:val="clear"/>
             <w:tcMar>
-              <w:left w:w="93" w:type="dxa"/>
+              <w:left w:w="-2" w:type="dxa"/>
             </w:tcMar>
             <w:vAlign w:val="center"/>
           </w:tcPr>
@@ -1161,7 +1136,7 @@
             </w:tcBorders>
             <w:shd w:fill="auto" w:val="clear"/>
             <w:tcMar>
-              <w:left w:w="93" w:type="dxa"/>
+              <w:left w:w="-2" w:type="dxa"/>
             </w:tcMar>
             <w:vAlign w:val="center"/>
           </w:tcPr>
@@ -1203,7 +1178,7 @@
             </w:tcBorders>
             <w:shd w:fill="auto" w:val="clear"/>
             <w:tcMar>
-              <w:left w:w="93" w:type="dxa"/>
+              <w:left w:w="-2" w:type="dxa"/>
             </w:tcMar>
           </w:tcPr>
           <w:p>
@@ -1240,7 +1215,7 @@
             </w:tcBorders>
             <w:shd w:fill="auto" w:val="clear"/>
             <w:tcMar>
-              <w:left w:w="93" w:type="dxa"/>
+              <w:left w:w="-2" w:type="dxa"/>
             </w:tcMar>
             <w:vAlign w:val="center"/>
           </w:tcPr>
@@ -1279,7 +1254,7 @@
             </w:tcBorders>
             <w:shd w:fill="auto" w:val="clear"/>
             <w:tcMar>
-              <w:left w:w="93" w:type="dxa"/>
+              <w:left w:w="-2" w:type="dxa"/>
             </w:tcMar>
           </w:tcPr>
           <w:p>
@@ -1317,7 +1292,7 @@
             </w:tcBorders>
             <w:shd w:fill="auto" w:val="clear"/>
             <w:tcMar>
-              <w:left w:w="93" w:type="dxa"/>
+              <w:left w:w="-2" w:type="dxa"/>
             </w:tcMar>
             <w:vAlign w:val="center"/>
           </w:tcPr>
@@ -1356,7 +1331,7 @@
             </w:tcBorders>
             <w:shd w:fill="auto" w:val="clear"/>
             <w:tcMar>
-              <w:left w:w="93" w:type="dxa"/>
+              <w:left w:w="-2" w:type="dxa"/>
             </w:tcMar>
           </w:tcPr>
           <w:p>
@@ -1393,7 +1368,7 @@
             </w:tcBorders>
             <w:shd w:fill="auto" w:val="clear"/>
             <w:tcMar>
-              <w:left w:w="93" w:type="dxa"/>
+              <w:left w:w="-2" w:type="dxa"/>
             </w:tcMar>
             <w:vAlign w:val="center"/>
           </w:tcPr>
@@ -1432,7 +1407,7 @@
             </w:tcBorders>
             <w:shd w:fill="auto" w:val="clear"/>
             <w:tcMar>
-              <w:left w:w="93" w:type="dxa"/>
+              <w:left w:w="-2" w:type="dxa"/>
             </w:tcMar>
           </w:tcPr>
           <w:p>
@@ -1469,7 +1444,7 @@
             </w:tcBorders>
             <w:shd w:fill="auto" w:val="clear"/>
             <w:tcMar>
-              <w:left w:w="93" w:type="dxa"/>
+              <w:left w:w="-2" w:type="dxa"/>
             </w:tcMar>
             <w:vAlign w:val="center"/>
           </w:tcPr>
@@ -2786,21 +2761,39 @@
         </w:numPr>
         <w:spacing w:lineRule="auto" w:line="434"/>
         <w:jc w:val="both"/>
-        <w:rPr>
-          <w:rFonts w:ascii="Courier New" w:hAnsi="Courier New" w:cs="Courier New"/>
-          <w:sz w:val="20"/>
-          <w:szCs w:val="20"/>
-        </w:rPr>
-      </w:pPr>
-      <w:r>
-        <w:rPr>
-          <w:rFonts w:cs="Courier New" w:ascii="Courier New" w:hAnsi="Courier New"/>
-          <w:b/>
-          <w:spacing w:val="-2"/>
-          <w:sz w:val="20"/>
-          <w:szCs w:val="20"/>
-        </w:rPr>
-        <w:t>Con La GARANTÍA PERSONAL, MANCOMUNADA, SOLIDARIA E INDIVISIBLE de: &lt;#ds1.garantes_dir&gt;.</w:t>
+        <w:rPr/>
+      </w:pPr>
+      <w:r>
+        <w:rPr>
+          <w:rFonts w:cs="Courier New" w:ascii="Courier New" w:hAnsi="Courier New"/>
+          <w:b/>
+          <w:spacing w:val="-2"/>
+          <w:sz w:val="20"/>
+          <w:szCs w:val="20"/>
+        </w:rPr>
+        <w:t>Con La GARANTÍA PERSONAL, MANCOMUNADA, SOLIDARIA E INDIVISIBLE de: ${#garante_redaccion}.</w:t>
+      </w:r>
+    </w:p>
+    <w:p>
+      <w:pPr>
+        <w:pStyle w:val="Normal"/>
+        <w:numPr>
+          <w:ilvl w:val="0"/>
+          <w:numId w:val="3"/>
+        </w:numPr>
+        <w:spacing w:lineRule="auto" w:line="434"/>
+        <w:jc w:val="both"/>
+        <w:rPr/>
+      </w:pPr>
+      <w:r>
+        <w:rPr>
+          <w:rFonts w:cs="Courier New" w:ascii="Courier New" w:hAnsi="Courier New"/>
+          <w:b/>
+          <w:spacing w:val="-2"/>
+          <w:sz w:val="20"/>
+          <w:szCs w:val="20"/>
+        </w:rPr>
+        <w:t>Codeudores: ${#codeudor_redaccion}</w:t>
       </w:r>
     </w:p>
     <w:p>
@@ -3364,186 +3357,6 @@
           <w:szCs w:val="20"/>
         </w:rPr>
         <w:t>reconocen expresamente la personalidad jurídica del BANCO, personería y capacidad de sus personeros legales que intervienen en el presente contrato. En consecuencia no podrán oponer la excepción de falta de personería de la institución bancaria, ni la de sus personeros, en caso de cobro judicial en el proceso coactivo, ejecutivo o cualquier otro.</w:t>
-      </w:r>
-    </w:p>
-    <w:p>
-      <w:pPr>
-        <w:pStyle w:val="Normal"/>
-        <w:tabs>
-          <w:tab w:val="left" w:pos="-720" w:leader="none"/>
-        </w:tabs>
-        <w:spacing w:lineRule="auto" w:line="444"/>
-        <w:jc w:val="both"/>
-        <w:rPr>
-          <w:sz w:val="20"/>
-          <w:szCs w:val="20"/>
-        </w:rPr>
-      </w:pPr>
-      <w:r>
-        <w:rPr>
-          <w:rFonts w:cs="Courier New" w:ascii="Courier New" w:hAnsi="Courier New"/>
-          <w:b/>
-          <w:bCs/>
-          <w:sz w:val="20"/>
-          <w:szCs w:val="20"/>
-          <w:u w:val="single"/>
-        </w:rPr>
-        <w:t xml:space="preserve">DECIMA SEXTA. </w:t>
-      </w:r>
-      <w:r>
-        <w:rPr>
-          <w:rFonts w:cs="Courier New" w:ascii="Courier New" w:hAnsi="Courier New"/>
-          <w:b/>
-          <w:bCs/>
-          <w:spacing w:val="-3"/>
-          <w:sz w:val="20"/>
-          <w:szCs w:val="20"/>
-          <w:u w:val="single"/>
-        </w:rPr>
-        <w:t>(SEGURO DE DESGRAVAMEN O VIDA).-</w:t>
-      </w:r>
-      <w:r>
-        <w:rPr>
-          <w:rFonts w:cs="Courier New" w:ascii="Courier New" w:hAnsi="Courier New"/>
-          <w:spacing w:val="-3"/>
-          <w:sz w:val="20"/>
-          <w:szCs w:val="20"/>
-        </w:rPr>
-        <w:t xml:space="preserve"> </w:t>
-      </w:r>
-      <w:r>
-        <w:rPr>
-          <w:rFonts w:cs="Courier New" w:ascii="Courier New" w:hAnsi="Courier New"/>
-          <w:b/>
-          <w:spacing w:val="-2"/>
-          <w:sz w:val="20"/>
-          <w:szCs w:val="20"/>
-        </w:rPr>
-        <w:t>&lt;#ds1.genero2&gt;</w:t>
-      </w:r>
-      <w:r>
-        <w:rPr>
-          <w:rFonts w:cs="Courier New" w:ascii="Courier New" w:hAnsi="Courier New"/>
-          <w:spacing w:val="-3"/>
-          <w:sz w:val="20"/>
-          <w:szCs w:val="20"/>
-        </w:rPr>
-        <w:t xml:space="preserve">, acepta(n) expresamente y así se conviene entre partes que, </w:t>
-      </w:r>
-      <w:r>
-        <w:rPr>
-          <w:rFonts w:cs="Courier New" w:ascii="Courier New" w:hAnsi="Courier New"/>
-          <w:b/>
-          <w:bCs/>
-          <w:spacing w:val="-3"/>
-          <w:sz w:val="20"/>
-          <w:szCs w:val="20"/>
-        </w:rPr>
-        <w:t>EL BANCO</w:t>
-      </w:r>
-      <w:r>
-        <w:rPr>
-          <w:rFonts w:cs="Courier New" w:ascii="Courier New" w:hAnsi="Courier New"/>
-          <w:spacing w:val="-3"/>
-          <w:sz w:val="20"/>
-          <w:szCs w:val="20"/>
-        </w:rPr>
-        <w:t xml:space="preserve">, incluye a </w:t>
-      </w:r>
-      <w:r>
-        <w:rPr>
-          <w:rFonts w:cs="Courier New" w:ascii="Courier New" w:hAnsi="Courier New"/>
-          <w:b/>
-          <w:bCs/>
-          <w:spacing w:val="-3"/>
-          <w:sz w:val="20"/>
-          <w:szCs w:val="20"/>
-        </w:rPr>
-        <w:t xml:space="preserve">&lt;#ds1.lista_asegurados&gt; </w:t>
-      </w:r>
-      <w:r>
-        <w:rPr>
-          <w:rFonts w:cs="Courier New" w:ascii="Courier New" w:hAnsi="Courier New"/>
-          <w:spacing w:val="-3"/>
-          <w:sz w:val="20"/>
-          <w:szCs w:val="20"/>
-        </w:rPr>
-        <w:t xml:space="preserve">en su calidad de </w:t>
-      </w:r>
-      <w:r>
-        <w:rPr>
-          <w:rFonts w:cs="Courier New" w:ascii="Courier New" w:hAnsi="Courier New"/>
-          <w:b/>
-          <w:bCs/>
-          <w:spacing w:val="-2"/>
-          <w:sz w:val="20"/>
-          <w:szCs w:val="20"/>
-        </w:rPr>
-        <w:t>&lt;#ds1.gen_asegurados&gt;</w:t>
-      </w:r>
-      <w:r>
-        <w:rPr>
-          <w:rFonts w:cs="Courier New" w:ascii="Courier New" w:hAnsi="Courier New"/>
-          <w:spacing w:val="-3"/>
-          <w:sz w:val="20"/>
-          <w:szCs w:val="20"/>
-        </w:rPr>
-        <w:t xml:space="preserve">, en una póliza de seguro  de desgravamen que fue emitida mediante un Certificado Individual de Seguro, dentro del seguro global que EL BANCO ha contratado con </w:t>
-      </w:r>
-      <w:r>
-        <w:rPr>
-          <w:rFonts w:cs="Courier New" w:ascii="Courier New" w:hAnsi="Courier New"/>
-          <w:b/>
-          <w:bCs/>
-          <w:spacing w:val="-3"/>
-          <w:sz w:val="20"/>
-          <w:szCs w:val="20"/>
-        </w:rPr>
-        <w:t>LA VITALICIA, Seguros y Reaseguros de Vida S.A.</w:t>
-      </w:r>
-      <w:r>
-        <w:rPr>
-          <w:rFonts w:cs="Courier New" w:ascii="Courier New" w:hAnsi="Courier New"/>
-          <w:spacing w:val="-3"/>
-          <w:sz w:val="20"/>
-          <w:szCs w:val="20"/>
-        </w:rPr>
-        <w:t xml:space="preserve"> y que estará vigente por todo el tiempo que se mantengan saldos deudores del préstamo, por un monto equivalente al capital adeudado.</w:t>
-      </w:r>
-    </w:p>
-    <w:p>
-      <w:pPr>
-        <w:pStyle w:val="Textoindependiente2"/>
-        <w:rPr>
-          <w:b/>
-          <w:b/>
-          <w:spacing w:val="-2"/>
-          <w:sz w:val="20"/>
-          <w:szCs w:val="20"/>
-        </w:rPr>
-      </w:pPr>
-      <w:r>
-        <w:rPr>
-          <w:sz w:val="20"/>
-          <w:szCs w:val="20"/>
-        </w:rPr>
-        <w:t xml:space="preserve">El costo de la inclusión en dicho seguro deberá ser cubierto y pagado en su integridad por </w:t>
-      </w:r>
-      <w:r>
-        <w:rPr>
-          <w:b/>
-          <w:spacing w:val="-2"/>
-          <w:sz w:val="20"/>
-          <w:szCs w:val="20"/>
-        </w:rPr>
-        <w:t>&lt;#ds1.genero2&gt;</w:t>
-      </w:r>
-      <w:r>
-        <w:rPr>
-          <w:sz w:val="20"/>
-          <w:szCs w:val="20"/>
-        </w:rPr>
-        <w:t>.</w:t>
       </w:r>
     </w:p>
     <w:p>
@@ -3560,6 +3373,38 @@
         <w:rPr>
           <w:rFonts w:cs="Courier New" w:ascii="Courier New" w:hAnsi="Courier New"/>
           <w:b/>
+          <w:bCs/>
+          <w:sz w:val="20"/>
+          <w:szCs w:val="20"/>
+          <w:u w:val="single"/>
+        </w:rPr>
+        <w:t xml:space="preserve">DECIMA SEXTA. </w:t>
+      </w:r>
+      <w:r>
+        <w:rPr>
+          <w:rFonts w:cs="Courier New" w:ascii="Courier New" w:hAnsi="Courier New"/>
+          <w:b/>
+          <w:bCs/>
+          <w:spacing w:val="-3"/>
+          <w:sz w:val="20"/>
+          <w:szCs w:val="20"/>
+          <w:u w:val="single"/>
+        </w:rPr>
+        <w:t>(SEGURO DE DESGRAVAMEN O VIDA).-</w:t>
+      </w:r>
+      <w:r>
+        <w:rPr>
+          <w:rFonts w:cs="Courier New" w:ascii="Courier New" w:hAnsi="Courier New"/>
+          <w:spacing w:val="-3"/>
+          <w:sz w:val="20"/>
+          <w:szCs w:val="20"/>
+        </w:rPr>
+        <w:t xml:space="preserve"> </w:t>
+      </w:r>
+      <w:r>
+        <w:rPr>
+          <w:rFonts w:cs="Courier New" w:ascii="Courier New" w:hAnsi="Courier New"/>
+          <w:b/>
           <w:spacing w:val="-2"/>
           <w:sz w:val="20"/>
           <w:szCs w:val="20"/>
@@ -3573,11 +3418,120 @@
           <w:sz w:val="20"/>
           <w:szCs w:val="20"/>
         </w:rPr>
-        <w:t xml:space="preserve"> acepta(n) los términos y condiciones generales y especiales, incluidas las causales de exclusiones del contrato de seguro, que por su cuenta y cargo contrata EL BANCO, obligándose </w:t>
-      </w:r>
-      <w:r>
-        <w:rPr>
-          <w:rFonts w:cs="Courier New" w:ascii="Courier New" w:hAnsi="Courier New"/>
+        <w:t xml:space="preserve">, acepta(n) expresamente y así se conviene entre partes que, </w:t>
+      </w:r>
+      <w:r>
+        <w:rPr>
+          <w:rFonts w:cs="Courier New" w:ascii="Courier New" w:hAnsi="Courier New"/>
+          <w:b/>
+          <w:bCs/>
+          <w:spacing w:val="-3"/>
+          <w:sz w:val="20"/>
+          <w:szCs w:val="20"/>
+        </w:rPr>
+        <w:t>EL BANCO</w:t>
+      </w:r>
+      <w:r>
+        <w:rPr>
+          <w:rFonts w:cs="Courier New" w:ascii="Courier New" w:hAnsi="Courier New"/>
+          <w:spacing w:val="-3"/>
+          <w:sz w:val="20"/>
+          <w:szCs w:val="20"/>
+        </w:rPr>
+        <w:t xml:space="preserve">, incluye a </w:t>
+      </w:r>
+      <w:r>
+        <w:rPr>
+          <w:rFonts w:cs="Courier New" w:ascii="Courier New" w:hAnsi="Courier New"/>
+          <w:b/>
+          <w:bCs/>
+          <w:spacing w:val="-3"/>
+          <w:sz w:val="20"/>
+          <w:szCs w:val="20"/>
+        </w:rPr>
+        <w:t>${#lista_asegurados},</w:t>
+      </w:r>
+      <w:r>
+        <w:rPr>
+          <w:rFonts w:cs="Courier New" w:ascii="Courier New" w:hAnsi="Courier New"/>
+          <w:b/>
+          <w:bCs/>
+          <w:spacing w:val="-3"/>
+          <w:sz w:val="20"/>
+          <w:szCs w:val="20"/>
+        </w:rPr>
+        <w:t xml:space="preserve"> </w:t>
+      </w:r>
+      <w:r>
+        <w:rPr>
+          <w:rFonts w:cs="Courier New" w:ascii="Courier New" w:hAnsi="Courier New"/>
+          <w:spacing w:val="-3"/>
+          <w:sz w:val="20"/>
+          <w:szCs w:val="20"/>
+        </w:rPr>
+        <w:t xml:space="preserve">en su calidad de </w:t>
+      </w:r>
+      <w:r>
+        <w:rPr>
+          <w:rFonts w:cs="Courier New" w:ascii="Courier New" w:hAnsi="Courier New"/>
+          <w:b/>
+          <w:bCs/>
+          <w:spacing w:val="-2"/>
+          <w:sz w:val="20"/>
+          <w:szCs w:val="20"/>
+        </w:rPr>
+        <w:t>&lt;#ds1.gen_asegurados&gt;</w:t>
+      </w:r>
+      <w:r>
+        <w:rPr>
+          <w:rFonts w:cs="Courier New" w:ascii="Courier New" w:hAnsi="Courier New"/>
+          <w:spacing w:val="-3"/>
+          <w:sz w:val="20"/>
+          <w:szCs w:val="20"/>
+        </w:rPr>
+        <w:t xml:space="preserve">, en una póliza de seguro  de desgravamen que fue emitida mediante un Certificado Individual de Seguro, dentro del seguro global que EL BANCO ha contratado con </w:t>
+      </w:r>
+      <w:r>
+        <w:rPr>
+          <w:rFonts w:cs="Courier New" w:ascii="Courier New" w:hAnsi="Courier New"/>
+          <w:b/>
+          <w:bCs/>
+          <w:spacing w:val="-3"/>
+          <w:sz w:val="20"/>
+          <w:szCs w:val="20"/>
+        </w:rPr>
+        <w:t>LA VITALICIA, Seguros y Reaseguros de Vida S.A.</w:t>
+      </w:r>
+      <w:r>
+        <w:rPr>
+          <w:rFonts w:cs="Courier New" w:ascii="Courier New" w:hAnsi="Courier New"/>
+          <w:spacing w:val="-3"/>
+          <w:sz w:val="20"/>
+          <w:szCs w:val="20"/>
+        </w:rPr>
+        <w:t xml:space="preserve"> y que estará vigente por todo el tiempo que se mantengan saldos deudores del préstamo, por un monto equivalente al capital adeudado.</w:t>
+      </w:r>
+    </w:p>
+    <w:p>
+      <w:pPr>
+        <w:pStyle w:val="Textoindependiente2"/>
+        <w:rPr>
+          <w:b/>
+          <w:b/>
+          <w:spacing w:val="-2"/>
+          <w:sz w:val="20"/>
+          <w:szCs w:val="20"/>
+        </w:rPr>
+      </w:pPr>
+      <w:r>
+        <w:rPr>
+          <w:sz w:val="20"/>
+          <w:szCs w:val="20"/>
+        </w:rPr>
+        <w:t xml:space="preserve">El costo de la inclusión en dicho seguro deberá ser cubierto y pagado en su integridad por </w:t>
+      </w:r>
+      <w:r>
+        <w:rPr>
           <w:b/>
           <w:spacing w:val="-2"/>
           <w:sz w:val="20"/>
@@ -3587,152 +3541,10 @@
       </w:r>
       <w:r>
         <w:rPr>
-          <w:rFonts w:cs="Courier New" w:ascii="Courier New" w:hAnsi="Courier New"/>
-          <w:spacing w:val="-3"/>
-          <w:sz w:val="20"/>
-          <w:szCs w:val="20"/>
-        </w:rPr>
-        <w:t xml:space="preserve"> en forma anticipada y sometiéndose a los términos y condiciones estipulados en dicho contrato. </w:t>
-      </w:r>
-    </w:p>
-    <w:p>
-      <w:pPr>
-        <w:pStyle w:val="Normal"/>
-        <w:tabs>
-          <w:tab w:val="left" w:pos="-720" w:leader="none"/>
-        </w:tabs>
-        <w:spacing w:lineRule="auto" w:line="444"/>
-        <w:jc w:val="both"/>
-        <w:rPr>
-          <w:rFonts w:ascii="Courier New" w:hAnsi="Courier New" w:cs="Courier New"/>
-          <w:spacing w:val="-3"/>
-          <w:sz w:val="20"/>
-          <w:szCs w:val="20"/>
-        </w:rPr>
-      </w:pPr>
-      <w:r>
-        <w:rPr>
-          <w:rFonts w:cs="Courier New" w:ascii="Courier New" w:hAnsi="Courier New"/>
-          <w:spacing w:val="-3"/>
-          <w:sz w:val="20"/>
-          <w:szCs w:val="20"/>
-        </w:rPr>
-        <w:t>En caso de que la compañía aseguradora, solicite exámenes médicos previos a la aceptación del seguro de desgravamen, es única y exclusiva obligación del Asegurado acudir a la realización de los mismos, quedando por este motivo en suspenso la cobertura de dicho seguro. Situación que de ninguna manera afecta el derecho del BANCO como acreedor, a proceder al cobro de la obligación ya sea judicial o extrajudicialmente.</w:t>
-      </w:r>
-    </w:p>
-    <w:p>
-      <w:pPr>
-        <w:pStyle w:val="Normal"/>
-        <w:tabs>
-          <w:tab w:val="left" w:pos="-720" w:leader="none"/>
-        </w:tabs>
-        <w:spacing w:lineRule="auto" w:line="444"/>
-        <w:jc w:val="both"/>
-        <w:rPr>
-          <w:rFonts w:ascii="Courier New" w:hAnsi="Courier New" w:cs="Courier New"/>
-          <w:b/>
-          <w:b/>
-          <w:spacing w:val="-2"/>
-          <w:sz w:val="20"/>
-          <w:szCs w:val="20"/>
-        </w:rPr>
-      </w:pPr>
-      <w:r>
-        <w:rPr>
-          <w:rFonts w:cs="Courier New" w:ascii="Courier New" w:hAnsi="Courier New"/>
-          <w:spacing w:val="-3"/>
-          <w:sz w:val="20"/>
-          <w:szCs w:val="20"/>
-        </w:rPr>
-        <w:t xml:space="preserve">Para la cobertura de las primas del seguro, </w:t>
-      </w:r>
-      <w:r>
-        <w:rPr>
-          <w:rFonts w:cs="Courier New" w:ascii="Courier New" w:hAnsi="Courier New"/>
-          <w:b/>
-          <w:spacing w:val="-2"/>
-          <w:sz w:val="20"/>
-          <w:szCs w:val="20"/>
-        </w:rPr>
-        <w:t>&lt;#ds1.genero2&gt;</w:t>
-      </w:r>
-      <w:r>
-        <w:rPr>
-          <w:rFonts w:cs="Courier New" w:ascii="Courier New" w:hAnsi="Courier New"/>
-          <w:spacing w:val="-3"/>
-          <w:sz w:val="20"/>
-          <w:szCs w:val="20"/>
-        </w:rPr>
-        <w:t xml:space="preserve"> pagará(n) a </w:t>
-      </w:r>
-      <w:r>
-        <w:rPr>
-          <w:rFonts w:cs="Courier New" w:ascii="Courier New" w:hAnsi="Courier New"/>
-          <w:b/>
-          <w:bCs/>
-          <w:spacing w:val="-3"/>
-          <w:sz w:val="20"/>
-          <w:szCs w:val="20"/>
-        </w:rPr>
-        <w:t>EL BANCO</w:t>
-      </w:r>
-      <w:r>
-        <w:rPr>
-          <w:rFonts w:cs="Courier New" w:ascii="Courier New" w:hAnsi="Courier New"/>
-          <w:spacing w:val="-3"/>
-          <w:sz w:val="20"/>
-          <w:szCs w:val="20"/>
-        </w:rPr>
-        <w:t xml:space="preserve">, una tasa del </w:t>
-      </w:r>
-      <w:r>
-        <w:rPr>
-          <w:rFonts w:cs="Courier New" w:ascii="Courier New" w:hAnsi="Courier New"/>
-          <w:b/>
-          <w:bCs/>
-          <w:sz w:val="20"/>
-          <w:szCs w:val="20"/>
-        </w:rPr>
-        <w:t>&lt;#ds1.solcrepds&gt;</w:t>
-      </w:r>
-      <w:r>
-        <w:rPr>
-          <w:rFonts w:cs="Courier New" w:ascii="Courier New" w:hAnsi="Courier New"/>
-          <w:b/>
-          <w:bCs/>
-          <w:spacing w:val="-3"/>
-          <w:sz w:val="20"/>
-          <w:szCs w:val="20"/>
-        </w:rPr>
-        <w:t>%</w:t>
-      </w:r>
-      <w:r>
-        <w:rPr>
-          <w:rFonts w:cs="Courier New" w:ascii="Courier New" w:hAnsi="Courier New"/>
-          <w:spacing w:val="-3"/>
-          <w:sz w:val="20"/>
-          <w:szCs w:val="20"/>
-        </w:rPr>
-        <w:t xml:space="preserve"> mensual sobre el monto del saldo adeudado del préstamo. Esta tasa destinada a cubrir la prima del seguro será pagada por </w:t>
-      </w:r>
-      <w:r>
-        <w:rPr>
-          <w:rFonts w:cs="Courier New" w:ascii="Courier New" w:hAnsi="Courier New"/>
-          <w:b/>
-          <w:spacing w:val="-2"/>
-          <w:sz w:val="20"/>
-          <w:szCs w:val="20"/>
-        </w:rPr>
-        <w:t xml:space="preserve">&lt;#ds1.genero2&gt; </w:t>
-      </w:r>
-      <w:r>
-        <w:rPr>
-          <w:rFonts w:cs="Courier New" w:ascii="Courier New" w:hAnsi="Courier New"/>
-          <w:spacing w:val="-3"/>
-          <w:sz w:val="20"/>
-          <w:szCs w:val="20"/>
-        </w:rPr>
-        <w:t>juntamente con la cuota de amortización a capital, intereses y formularios que corresponda a cada vencimiento, conforme al plan de pagos del préstamo.</w:t>
+          <w:sz w:val="20"/>
+          <w:szCs w:val="20"/>
+        </w:rPr>
+        <w:t>.</w:t>
       </w:r>
     </w:p>
     <w:p>
@@ -3762,7 +3574,7 @@
           <w:sz w:val="20"/>
           <w:szCs w:val="20"/>
         </w:rPr>
-        <w:t xml:space="preserve"> en caso de incumplimiento de su parte en el pago de la prima de seguro en la forma antes indicada, faculta y autoriza con carácter irrevocable a que EL BANCO pueda, a su elección cargar y debitar conforme al plan de pagos, las sumas necesarias para pagar las primas del seguro, en las cuentas individuales o conjuntas que </w:t>
+        <w:t xml:space="preserve"> acepta(n) los términos y condiciones generales y especiales, incluidas las causales de exclusiones del contrato de seguro, que por su cuenta y cargo contrata EL BANCO, obligándose </w:t>
       </w:r>
       <w:r>
         <w:rPr>
@@ -3781,7 +3593,147 @@
           <w:sz w:val="20"/>
           <w:szCs w:val="20"/>
         </w:rPr>
-        <w:t xml:space="preserve"> mantenga(n) en EL BANCO.</w:t>
+        <w:t xml:space="preserve"> en forma anticipada y sometiéndose a los términos y condiciones estipulados en dicho contrato. </w:t>
+      </w:r>
+    </w:p>
+    <w:p>
+      <w:pPr>
+        <w:pStyle w:val="Normal"/>
+        <w:tabs>
+          <w:tab w:val="left" w:pos="-720" w:leader="none"/>
+        </w:tabs>
+        <w:spacing w:lineRule="auto" w:line="444"/>
+        <w:jc w:val="both"/>
+        <w:rPr>
+          <w:rFonts w:ascii="Courier New" w:hAnsi="Courier New" w:cs="Courier New"/>
+          <w:spacing w:val="-3"/>
+          <w:sz w:val="20"/>
+          <w:szCs w:val="20"/>
+        </w:rPr>
+      </w:pPr>
+      <w:r>
+        <w:rPr>
+          <w:rFonts w:cs="Courier New" w:ascii="Courier New" w:hAnsi="Courier New"/>
+          <w:spacing w:val="-3"/>
+          <w:sz w:val="20"/>
+          <w:szCs w:val="20"/>
+        </w:rPr>
+        <w:t>En caso de que la compañía aseguradora, solicite exámenes médicos previos a la aceptación del seguro de desgravamen, es única y exclusiva obligación del Asegurado acudir a la realización de los mismos, quedando por este motivo en suspenso la cobertura de dicho seguro. Situación que de ninguna manera afecta el derecho del BANCO como acreedor, a proceder al cobro de la obligación ya sea judicial o extrajudicialmente.</w:t>
+      </w:r>
+    </w:p>
+    <w:p>
+      <w:pPr>
+        <w:pStyle w:val="Normal"/>
+        <w:tabs>
+          <w:tab w:val="left" w:pos="-720" w:leader="none"/>
+        </w:tabs>
+        <w:spacing w:lineRule="auto" w:line="444"/>
+        <w:jc w:val="both"/>
+        <w:rPr>
+          <w:rFonts w:ascii="Courier New" w:hAnsi="Courier New" w:cs="Courier New"/>
+          <w:b/>
+          <w:b/>
+          <w:spacing w:val="-2"/>
+          <w:sz w:val="20"/>
+          <w:szCs w:val="20"/>
+        </w:rPr>
+      </w:pPr>
+      <w:r>
+        <w:rPr>
+          <w:rFonts w:cs="Courier New" w:ascii="Courier New" w:hAnsi="Courier New"/>
+          <w:spacing w:val="-3"/>
+          <w:sz w:val="20"/>
+          <w:szCs w:val="20"/>
+        </w:rPr>
+        <w:t xml:space="preserve">Para la cobertura de las primas del seguro, </w:t>
+      </w:r>
+      <w:r>
+        <w:rPr>
+          <w:rFonts w:cs="Courier New" w:ascii="Courier New" w:hAnsi="Courier New"/>
+          <w:b/>
+          <w:spacing w:val="-2"/>
+          <w:sz w:val="20"/>
+          <w:szCs w:val="20"/>
+        </w:rPr>
+        <w:t>&lt;#ds1.genero2&gt;</w:t>
+      </w:r>
+      <w:r>
+        <w:rPr>
+          <w:rFonts w:cs="Courier New" w:ascii="Courier New" w:hAnsi="Courier New"/>
+          <w:spacing w:val="-3"/>
+          <w:sz w:val="20"/>
+          <w:szCs w:val="20"/>
+        </w:rPr>
+        <w:t xml:space="preserve"> pagará(n) a </w:t>
+      </w:r>
+      <w:r>
+        <w:rPr>
+          <w:rFonts w:cs="Courier New" w:ascii="Courier New" w:hAnsi="Courier New"/>
+          <w:b/>
+          <w:bCs/>
+          <w:spacing w:val="-3"/>
+          <w:sz w:val="20"/>
+          <w:szCs w:val="20"/>
+        </w:rPr>
+        <w:t>EL BANCO</w:t>
+      </w:r>
+      <w:r>
+        <w:rPr>
+          <w:rFonts w:cs="Courier New" w:ascii="Courier New" w:hAnsi="Courier New"/>
+          <w:spacing w:val="-3"/>
+          <w:sz w:val="20"/>
+          <w:szCs w:val="20"/>
+        </w:rPr>
+        <w:t xml:space="preserve">, una tasa del </w:t>
+      </w:r>
+      <w:r>
+        <w:rPr>
+          <w:rFonts w:cs="Courier New" w:ascii="Courier New" w:hAnsi="Courier New"/>
+          <w:b/>
+          <w:bCs/>
+          <w:sz w:val="20"/>
+          <w:szCs w:val="20"/>
+        </w:rPr>
+        <w:t>&lt;#ds1.solcrepds&gt;</w:t>
+      </w:r>
+      <w:r>
+        <w:rPr>
+          <w:rFonts w:cs="Courier New" w:ascii="Courier New" w:hAnsi="Courier New"/>
+          <w:b/>
+          <w:bCs/>
+          <w:spacing w:val="-3"/>
+          <w:sz w:val="20"/>
+          <w:szCs w:val="20"/>
+        </w:rPr>
+        <w:t>%</w:t>
+      </w:r>
+      <w:r>
+        <w:rPr>
+          <w:rFonts w:cs="Courier New" w:ascii="Courier New" w:hAnsi="Courier New"/>
+          <w:spacing w:val="-3"/>
+          <w:sz w:val="20"/>
+          <w:szCs w:val="20"/>
+        </w:rPr>
+        <w:t xml:space="preserve"> mensual sobre el monto del saldo adeudado del préstamo. Esta tasa destinada a cubrir la prima del seguro será pagada por </w:t>
+      </w:r>
+      <w:r>
+        <w:rPr>
+          <w:rFonts w:cs="Courier New" w:ascii="Courier New" w:hAnsi="Courier New"/>
+          <w:b/>
+          <w:spacing w:val="-2"/>
+          <w:sz w:val="20"/>
+          <w:szCs w:val="20"/>
+        </w:rPr>
+        <w:t xml:space="preserve">&lt;#ds1.genero2&gt; </w:t>
+      </w:r>
+      <w:r>
+        <w:rPr>
+          <w:rFonts w:cs="Courier New" w:ascii="Courier New" w:hAnsi="Courier New"/>
+          <w:spacing w:val="-3"/>
+          <w:sz w:val="20"/>
+          <w:szCs w:val="20"/>
+        </w:rPr>
+        <w:t>juntamente con la cuota de amortización a capital, intereses y formularios que corresponda a cada vencimiento, conforme al plan de pagos del préstamo.</w:t>
       </w:r>
     </w:p>
     <w:p>
@@ -3797,11 +3749,21 @@
       <w:r>
         <w:rPr>
           <w:rFonts w:cs="Courier New" w:ascii="Courier New" w:hAnsi="Courier New"/>
+          <w:b/>
+          <w:spacing w:val="-2"/>
+          <w:sz w:val="20"/>
+          <w:szCs w:val="20"/>
+        </w:rPr>
+        <w:t>&lt;#ds1.genero2&gt;</w:t>
+      </w:r>
+      <w:r>
+        <w:rPr>
+          <w:rFonts w:cs="Courier New" w:ascii="Courier New" w:hAnsi="Courier New"/>
           <w:spacing w:val="-3"/>
           <w:sz w:val="20"/>
           <w:szCs w:val="20"/>
         </w:rPr>
-        <w:t xml:space="preserve">En caso de mora de </w:t>
+        <w:t xml:space="preserve"> en caso de incumplimiento de su parte en el pago de la prima de seguro en la forma antes indicada, faculta y autoriza con carácter irrevocable a que EL BANCO pueda, a su elección cargar y debitar conforme al plan de pagos, las sumas necesarias para pagar las primas del seguro, en las cuentas individuales o conjuntas que </w:t>
       </w:r>
       <w:r>
         <w:rPr>
@@ -3820,64 +3782,7 @@
           <w:sz w:val="20"/>
           <w:szCs w:val="20"/>
         </w:rPr>
-        <w:t xml:space="preserve"> o al no existir saldos en las cuentas de </w:t>
-      </w:r>
-      <w:r>
-        <w:rPr>
-          <w:rFonts w:cs="Courier New" w:ascii="Courier New" w:hAnsi="Courier New"/>
-          <w:b/>
-          <w:spacing w:val="-2"/>
-          <w:sz w:val="20"/>
-          <w:szCs w:val="20"/>
-        </w:rPr>
-        <w:t>&lt;#ds1.genero2&gt;</w:t>
-      </w:r>
-      <w:r>
-        <w:rPr>
-          <w:rFonts w:cs="Courier New" w:ascii="Courier New" w:hAnsi="Courier New"/>
-          <w:spacing w:val="-3"/>
-          <w:sz w:val="20"/>
-          <w:szCs w:val="20"/>
-        </w:rPr>
-        <w:t xml:space="preserve">, EL BANCO a su sola elección podrá también pagar por cuenta y cargo de </w:t>
-      </w:r>
-      <w:r>
-        <w:rPr>
-          <w:rFonts w:cs="Courier New" w:ascii="Courier New" w:hAnsi="Courier New"/>
-          <w:b/>
-          <w:spacing w:val="-2"/>
-          <w:sz w:val="20"/>
-          <w:szCs w:val="20"/>
-        </w:rPr>
-        <w:t>&lt;#ds1.genero2&gt;</w:t>
-      </w:r>
-      <w:r>
-        <w:rPr>
-          <w:rFonts w:cs="Courier New" w:ascii="Courier New" w:hAnsi="Courier New"/>
-          <w:spacing w:val="-3"/>
-          <w:sz w:val="20"/>
-          <w:szCs w:val="20"/>
-        </w:rPr>
-        <w:t xml:space="preserve"> la o las sumas necesarias para cubrir las primas del seguro. Los gastos incurridos deberán ser restituidos al BANCO en forma inmediata por </w:t>
-      </w:r>
-      <w:r>
-        <w:rPr>
-          <w:rFonts w:cs="Courier New" w:ascii="Courier New" w:hAnsi="Courier New"/>
-          <w:b/>
-          <w:spacing w:val="-2"/>
-          <w:sz w:val="20"/>
-          <w:szCs w:val="20"/>
-        </w:rPr>
-        <w:t>&lt;#ds1.genero2&gt;</w:t>
-      </w:r>
-      <w:r>
-        <w:rPr>
-          <w:rFonts w:cs="Courier New" w:ascii="Courier New" w:hAnsi="Courier New"/>
-          <w:spacing w:val="-3"/>
-          <w:sz w:val="20"/>
-          <w:szCs w:val="20"/>
-        </w:rPr>
-        <w:t xml:space="preserve"> a sola solicitud del BANCO, constituyendo adeudo de suma líquida y exigible que en su caso podrá ser cobrado mediante la vía judicial junto con el capital e intereses adeudados.</w:t>
+        <w:t xml:space="preserve"> mantenga(n) en EL BANCO.</w:t>
       </w:r>
     </w:p>
     <w:p>
@@ -3897,7 +3802,7 @@
           <w:sz w:val="20"/>
           <w:szCs w:val="20"/>
         </w:rPr>
-        <w:t xml:space="preserve">Si el BANCO resuelve no pagar la prima mensual anticipada como resultado de la mora de </w:t>
+        <w:t xml:space="preserve">En caso de mora de </w:t>
       </w:r>
       <w:r>
         <w:rPr>
@@ -3916,7 +3821,7 @@
           <w:sz w:val="20"/>
           <w:szCs w:val="20"/>
         </w:rPr>
-        <w:t xml:space="preserve">; renovar o tomar nueva póliza, no asume obligación o responsabilidad alguna, y así declara(n) conocer y aceptar expresamente </w:t>
+        <w:t xml:space="preserve"> o al no existir saldos en las cuentas de </w:t>
       </w:r>
       <w:r>
         <w:rPr>
@@ -3935,18 +3840,17 @@
           <w:sz w:val="20"/>
           <w:szCs w:val="20"/>
         </w:rPr>
-        <w:t xml:space="preserve">; para cuyo efecto se procederá a efectuar la correspondiente notificación. En caso de muerte natural y/o accidental o invalidez total permanente, la cobertura de este seguro comprenderá el pago por parte de la Compañía Aseguradora de la obligación adeudada al BANCO hasta el monto establecido a favor de el </w:t>
-      </w:r>
-      <w:r>
-        <w:rPr>
-          <w:rFonts w:cs="Courier New" w:ascii="Courier New" w:hAnsi="Courier New"/>
-          <w:b/>
-          <w:bCs/>
-          <w:spacing w:val="-2"/>
-          <w:sz w:val="20"/>
-          <w:szCs w:val="20"/>
-        </w:rPr>
-        <w:t xml:space="preserve">&lt;#ds1.gen_asegurados&gt; </w:t>
+        <w:t xml:space="preserve">, EL BANCO a su sola elección podrá también pagar por cuenta y cargo de </w:t>
+      </w:r>
+      <w:r>
+        <w:rPr>
+          <w:rFonts w:cs="Courier New" w:ascii="Courier New" w:hAnsi="Courier New"/>
+          <w:b/>
+          <w:spacing w:val="-2"/>
+          <w:sz w:val="20"/>
+          <w:szCs w:val="20"/>
+        </w:rPr>
+        <w:t>&lt;#ds1.genero2&gt;</w:t>
       </w:r>
       <w:r>
         <w:rPr>
@@ -3955,7 +3859,26 @@
           <w:sz w:val="20"/>
           <w:szCs w:val="20"/>
         </w:rPr>
-        <w:t>por concepto de capital, salvo las exclusiones y otras condiciones previstas en el Contrato de Seguro y Certificado Individual de Seguro.</w:t>
+        <w:t xml:space="preserve"> la o las sumas necesarias para cubrir las primas del seguro. Los gastos incurridos deberán ser restituidos al BANCO en forma inmediata por </w:t>
+      </w:r>
+      <w:r>
+        <w:rPr>
+          <w:rFonts w:cs="Courier New" w:ascii="Courier New" w:hAnsi="Courier New"/>
+          <w:b/>
+          <w:spacing w:val="-2"/>
+          <w:sz w:val="20"/>
+          <w:szCs w:val="20"/>
+        </w:rPr>
+        <w:t>&lt;#ds1.genero2&gt;</w:t>
+      </w:r>
+      <w:r>
+        <w:rPr>
+          <w:rFonts w:cs="Courier New" w:ascii="Courier New" w:hAnsi="Courier New"/>
+          <w:spacing w:val="-3"/>
+          <w:sz w:val="20"/>
+          <w:szCs w:val="20"/>
+        </w:rPr>
+        <w:t xml:space="preserve"> a sola solicitud del BANCO, constituyendo adeudo de suma líquida y exigible que en su caso podrá ser cobrado mediante la vía judicial junto con el capital e intereses adeudados.</w:t>
       </w:r>
     </w:p>
     <w:p>
@@ -3975,7 +3898,7 @@
           <w:sz w:val="20"/>
           <w:szCs w:val="20"/>
         </w:rPr>
-        <w:t xml:space="preserve">El hecho de contratarse un seguro de desgravamen, no altera ni modifica en forma alguna ninguno de los términos y condiciones del presente contrato, ni las obligaciones de </w:t>
+        <w:t xml:space="preserve">Si el BANCO resuelve no pagar la prima mensual anticipada como resultado de la mora de </w:t>
       </w:r>
       <w:r>
         <w:rPr>
@@ -3994,27 +3917,18 @@
           <w:sz w:val="20"/>
           <w:szCs w:val="20"/>
         </w:rPr>
-        <w:t>, codeudores, fiadores y garantes, señaladas en el contrato de préstamo.</w:t>
-      </w:r>
-    </w:p>
-    <w:p>
-      <w:pPr>
-        <w:pStyle w:val="Normal"/>
-        <w:tabs>
-          <w:tab w:val="left" w:pos="-720" w:leader="none"/>
-        </w:tabs>
-        <w:spacing w:lineRule="auto" w:line="444"/>
-        <w:jc w:val="both"/>
-        <w:rPr>
-          <w:rFonts w:ascii="Courier New" w:hAnsi="Courier New" w:cs="Courier New"/>
-          <w:b/>
-          <w:b/>
-          <w:bCs/>
-          <w:sz w:val="20"/>
-          <w:szCs w:val="20"/>
-          <w:u w:val="single"/>
-        </w:rPr>
-      </w:pPr>
+        <w:t xml:space="preserve">; renovar o tomar nueva póliza, no asume obligación o responsabilidad alguna, y así declara(n) conocer y aceptar expresamente </w:t>
+      </w:r>
+      <w:r>
+        <w:rPr>
+          <w:rFonts w:cs="Courier New" w:ascii="Courier New" w:hAnsi="Courier New"/>
+          <w:b/>
+          <w:spacing w:val="-2"/>
+          <w:sz w:val="20"/>
+          <w:szCs w:val="20"/>
+        </w:rPr>
+        <w:t>&lt;#ds1.genero2&gt;</w:t>
+      </w:r>
       <w:r>
         <w:rPr>
           <w:rFonts w:cs="Courier New" w:ascii="Courier New" w:hAnsi="Courier New"/>
@@ -4022,46 +3936,27 @@
           <w:sz w:val="20"/>
           <w:szCs w:val="20"/>
         </w:rPr>
-        <w:t>En caso de producirse un siniestro bajo la cobertura del contrato de seguro, el saldo adeudado a capital e intereses se considerará pagado únicamente, cuando la Compañía Aseguradora haya hecho efectivo al BANCO</w:t>
-      </w:r>
-      <w:r>
-        <w:rPr>
-          <w:rFonts w:cs="Courier New" w:ascii="Courier New" w:hAnsi="Courier New"/>
-          <w:b/>
-          <w:bCs/>
+        <w:t xml:space="preserve">; para cuyo efecto se procederá a efectuar la correspondiente notificación. En caso de muerte natural y/o accidental o invalidez total permanente, la cobertura de este seguro comprenderá el pago por parte de la Compañía Aseguradora de la obligación adeudada al BANCO hasta el monto establecido a favor de el </w:t>
+      </w:r>
+      <w:r>
+        <w:rPr>
+          <w:rFonts w:cs="Courier New" w:ascii="Courier New" w:hAnsi="Courier New"/>
+          <w:b/>
+          <w:bCs/>
+          <w:spacing w:val="-2"/>
+          <w:sz w:val="20"/>
+          <w:szCs w:val="20"/>
+        </w:rPr>
+        <w:t xml:space="preserve">&lt;#ds1.gen_asegurados&gt; </w:t>
+      </w:r>
+      <w:r>
+        <w:rPr>
+          <w:rFonts w:cs="Courier New" w:ascii="Courier New" w:hAnsi="Courier New"/>
           <w:spacing w:val="-3"/>
           <w:sz w:val="20"/>
           <w:szCs w:val="20"/>
         </w:rPr>
-        <w:t xml:space="preserve"> </w:t>
-      </w:r>
-      <w:r>
-        <w:rPr>
-          <w:rFonts w:cs="Courier New" w:ascii="Courier New" w:hAnsi="Courier New"/>
-          <w:spacing w:val="-3"/>
-          <w:sz w:val="20"/>
-          <w:szCs w:val="20"/>
-        </w:rPr>
-        <w:t xml:space="preserve">el pago del monto total del saldo deudor a capital a la fecha de pago, a satisfacción y conformidad del BANCO. Si por cualquier causa no se hiciera efectivo dicho pago por la Compañía Aseguradora, o sólo se hiciera en forma parcial, las obligaciones de </w:t>
-      </w:r>
-      <w:r>
-        <w:rPr>
-          <w:rFonts w:cs="Courier New" w:ascii="Courier New" w:hAnsi="Courier New"/>
-          <w:b/>
-          <w:spacing w:val="-2"/>
-          <w:sz w:val="20"/>
-          <w:szCs w:val="20"/>
-        </w:rPr>
-        <w:t>&lt;#ds1.genero2&gt;</w:t>
-      </w:r>
-      <w:r>
-        <w:rPr>
-          <w:rFonts w:cs="Courier New" w:ascii="Courier New" w:hAnsi="Courier New"/>
-          <w:spacing w:val="-3"/>
-          <w:sz w:val="20"/>
-          <w:szCs w:val="20"/>
-        </w:rPr>
-        <w:t xml:space="preserve"> Y EL (LOS) GARANTE(S) continuarán vigentes por los saldos adeudados al BANCO, cuyos pagos deberán hacerse efectivos en las fechas de sus respectivos vencimientos, conforme al contrato, hasta su cancelación total, pudiendo ser ejecutado judicialmente en caso de incumplimiento de pago o por otras causas, en la forma establecida en el presente contrato.</w:t>
+        <w:t>por concepto de capital, salvo las exclusiones y otras condiciones previstas en el Contrato de Seguro y Certificado Individual de Seguro.</w:t>
       </w:r>
     </w:p>
     <w:p>
@@ -4077,41 +3972,30 @@
       <w:r>
         <w:rPr>
           <w:rFonts w:cs="Courier New" w:ascii="Courier New" w:hAnsi="Courier New"/>
-          <w:b/>
-          <w:bCs/>
-          <w:sz w:val="20"/>
-          <w:szCs w:val="20"/>
-          <w:u w:val="single"/>
-        </w:rPr>
-        <w:t>DECIMA SEPTIMA. AUTORIZACION SOBRE DATOS PERSONALES  DE EL (LOS) DEUDOR(ES) Y EL (LOS) GARANTE(S)</w:t>
-      </w:r>
-      <w:r>
-        <w:rPr>
-          <w:rFonts w:cs="Courier New" w:ascii="Courier New" w:hAnsi="Courier New"/>
-          <w:bCs/>
-          <w:sz w:val="20"/>
-          <w:szCs w:val="20"/>
-        </w:rPr>
-        <w:t xml:space="preserve">.- </w:t>
-      </w:r>
-      <w:r>
-        <w:rPr>
-          <w:rFonts w:cs="Courier New" w:ascii="Courier New" w:hAnsi="Courier New"/>
-          <w:b/>
-          <w:bCs/>
-          <w:sz w:val="20"/>
-          <w:szCs w:val="20"/>
-        </w:rPr>
-        <w:t>EL (LOS) DEUDOR(ES) Y EL (LOS) GARANTE(S)</w:t>
-      </w:r>
-      <w:r>
-        <w:rPr>
-          <w:rFonts w:cs="Courier New" w:ascii="Courier New" w:hAnsi="Courier New"/>
-          <w:bCs/>
-          <w:sz w:val="20"/>
-          <w:szCs w:val="20"/>
-        </w:rPr>
-        <w:t xml:space="preserve"> autorizamos en forma expresa al BANCO FORTALEZA S.A., a solicitar información sobre nuestros antecedentes personales en general ante cualquier instancia y en especial en el ámbito crediticio, sobre cuentas por pagar de carácter económico, financiero y comercial registrados en el Buró de Información Crediticia “BIC” y el Sistema Central de Información Crediticia “CIC”  de la Autoridad de Supervisión del Sistema Financiero (ASFI), como así también a verificar y validar los datos sobre nuestra identificación personal en el Sistema de Registro Único de Identificación RUI - SEGIP  mientras dure la relación contractual con el BANCO.</w:t>
+          <w:spacing w:val="-3"/>
+          <w:sz w:val="20"/>
+          <w:szCs w:val="20"/>
+        </w:rPr>
+        <w:t xml:space="preserve">El hecho de contratarse un seguro de desgravamen, no altera ni modifica en forma alguna ninguno de los términos y condiciones del presente contrato, ni las obligaciones de </w:t>
+      </w:r>
+      <w:r>
+        <w:rPr>
+          <w:rFonts w:cs="Courier New" w:ascii="Courier New" w:hAnsi="Courier New"/>
+          <w:b/>
+          <w:spacing w:val="-2"/>
+          <w:sz w:val="20"/>
+          <w:szCs w:val="20"/>
+        </w:rPr>
+        <w:t>&lt;#ds1.genero2&gt;</w:t>
+      </w:r>
+      <w:r>
+        <w:rPr>
+          <w:rFonts w:cs="Courier New" w:ascii="Courier New" w:hAnsi="Courier New"/>
+          <w:spacing w:val="-3"/>
+          <w:sz w:val="20"/>
+          <w:szCs w:val="20"/>
+        </w:rPr>
+        <w:t>, codeudores, fiadores y garantes, señaladas en el contrato de préstamo.</w:t>
       </w:r>
     </w:p>
     <w:p>
@@ -4135,30 +4019,50 @@
       <w:r>
         <w:rPr>
           <w:rFonts w:cs="Courier New" w:ascii="Courier New" w:hAnsi="Courier New"/>
-          <w:bCs/>
-          <w:sz w:val="20"/>
-          <w:szCs w:val="20"/>
-        </w:rPr>
-        <w:t xml:space="preserve">Asimismo, </w:t>
-      </w:r>
-      <w:r>
-        <w:rPr>
-          <w:rFonts w:cs="Courier New" w:ascii="Courier New" w:hAnsi="Courier New"/>
-          <w:b/>
-          <w:bCs/>
-          <w:sz w:val="20"/>
-          <w:szCs w:val="20"/>
-        </w:rPr>
-        <w:t>EL (LOS) DEUDOR(ES) Y EL (LOS) GARANTE(S)</w:t>
-      </w:r>
-      <w:r>
-        <w:rPr>
-          <w:rFonts w:cs="Courier New" w:ascii="Courier New" w:hAnsi="Courier New"/>
-          <w:bCs/>
-          <w:sz w:val="20"/>
-          <w:szCs w:val="20"/>
-        </w:rPr>
-        <w:t xml:space="preserve"> autorizamos a incorporar los datos crediticios y de otras cuentas por pagar de carácter económico, financiero y comercial derivados de la relación con EL BANCO, en la(s) base(s) de datos de propiedad de los Buros de Información Crediticia que cuenten con Licencia de Funcionamiento de ASFI y en el Sistema Central de Información Crediticia “CIC”.</w:t>
+          <w:spacing w:val="-3"/>
+          <w:sz w:val="20"/>
+          <w:szCs w:val="20"/>
+        </w:rPr>
+        <w:t>En caso de producirse un siniestro bajo la cobertura del contrato de seguro, el saldo adeudado a capital e intereses se considerará pagado únicamente, cuando la Compañía Aseguradora haya hecho efectivo al BANCO</w:t>
+      </w:r>
+      <w:r>
+        <w:rPr>
+          <w:rFonts w:cs="Courier New" w:ascii="Courier New" w:hAnsi="Courier New"/>
+          <w:b/>
+          <w:bCs/>
+          <w:spacing w:val="-3"/>
+          <w:sz w:val="20"/>
+          <w:szCs w:val="20"/>
+        </w:rPr>
+        <w:t xml:space="preserve"> </w:t>
+      </w:r>
+      <w:r>
+        <w:rPr>
+          <w:rFonts w:cs="Courier New" w:ascii="Courier New" w:hAnsi="Courier New"/>
+          <w:spacing w:val="-3"/>
+          <w:sz w:val="20"/>
+          <w:szCs w:val="20"/>
+        </w:rPr>
+        <w:t xml:space="preserve">el pago del monto total del saldo deudor a capital a la fecha de pago, a satisfacción y conformidad del BANCO. Si por cualquier causa no se hiciera efectivo dicho pago por la Compañía Aseguradora, o sólo se hiciera en forma parcial, las obligaciones de </w:t>
+      </w:r>
+      <w:r>
+        <w:rPr>
+          <w:rFonts w:cs="Courier New" w:ascii="Courier New" w:hAnsi="Courier New"/>
+          <w:b/>
+          <w:spacing w:val="-2"/>
+          <w:sz w:val="20"/>
+          <w:szCs w:val="20"/>
+        </w:rPr>
+        <w:t>&lt;#ds1.genero2&gt;</w:t>
+      </w:r>
+      <w:r>
+        <w:rPr>
+          <w:rFonts w:cs="Courier New" w:ascii="Courier New" w:hAnsi="Courier New"/>
+          <w:spacing w:val="-3"/>
+          <w:sz w:val="20"/>
+          <w:szCs w:val="20"/>
+        </w:rPr>
+        <w:t xml:space="preserve"> Y EL (LOS) GARANTE(S) continuarán vigentes por los saldos adeudados al BANCO, cuyos pagos deberán hacerse efectivos en las fechas de sus respectivos vencimientos, conforme al contrato, hasta su cancelación total, pudiendo ser ejecutado judicialmente en caso de incumplimiento de pago o por otras causas, en la forma establecida en el presente contrato.</w:t>
       </w:r>
     </w:p>
     <w:p>
@@ -4169,6 +4073,103 @@
         </w:tabs>
         <w:spacing w:lineRule="auto" w:line="444"/>
         <w:jc w:val="both"/>
+        <w:rPr/>
+      </w:pPr>
+      <w:r>
+        <w:rPr>
+          <w:rFonts w:cs="Courier New" w:ascii="Courier New" w:hAnsi="Courier New"/>
+          <w:b/>
+          <w:bCs/>
+          <w:sz w:val="20"/>
+          <w:szCs w:val="20"/>
+          <w:u w:val="single"/>
+        </w:rPr>
+        <w:t>DECIMA SEPTIMA. AUTORIZACION SOBRE DATOS PERSONALES  DE EL (LOS) DEUDOR(ES) Y EL (LOS) GARANTE(S)</w:t>
+      </w:r>
+      <w:r>
+        <w:rPr>
+          <w:rFonts w:cs="Courier New" w:ascii="Courier New" w:hAnsi="Courier New"/>
+          <w:bCs/>
+          <w:sz w:val="20"/>
+          <w:szCs w:val="20"/>
+        </w:rPr>
+        <w:t xml:space="preserve">.- </w:t>
+      </w:r>
+      <w:r>
+        <w:rPr>
+          <w:rFonts w:cs="Courier New" w:ascii="Courier New" w:hAnsi="Courier New"/>
+          <w:b/>
+          <w:bCs/>
+          <w:sz w:val="20"/>
+          <w:szCs w:val="20"/>
+        </w:rPr>
+        <w:t>EL (LOS) DEUDOR(ES) Y EL (LOS) GARANTE(S)</w:t>
+      </w:r>
+      <w:r>
+        <w:rPr>
+          <w:rFonts w:cs="Courier New" w:ascii="Courier New" w:hAnsi="Courier New"/>
+          <w:bCs/>
+          <w:sz w:val="20"/>
+          <w:szCs w:val="20"/>
+        </w:rPr>
+        <w:t xml:space="preserve"> autorizamos en forma expresa al BANCO FORTALEZA S.A., a solicitar información sobre nuestros antecedentes personales en general ante cualquier instancia y en especial en el ámbito crediticio, sobre cuentas por pagar de carácter económico, financiero y comercial registrados en el Buró de Información Crediticia “BIC” y el Sistema Central de Información Crediticia “CIC”  de la Autoridad de Supervisión del Sistema Financiero (ASFI), como así también a verificar y validar los datos sobre nuestra identificación personal en el Sistema de Registro Único de Identificación RUI - SEGIP  mientras dure la relación contractual con el BANCO.</w:t>
+      </w:r>
+    </w:p>
+    <w:p>
+      <w:pPr>
+        <w:pStyle w:val="Normal"/>
+        <w:tabs>
+          <w:tab w:val="left" w:pos="-720" w:leader="none"/>
+        </w:tabs>
+        <w:spacing w:lineRule="auto" w:line="444"/>
+        <w:jc w:val="both"/>
+        <w:rPr>
+          <w:rFonts w:ascii="Courier New" w:hAnsi="Courier New" w:cs="Courier New"/>
+          <w:b/>
+          <w:b/>
+          <w:bCs/>
+          <w:sz w:val="20"/>
+          <w:szCs w:val="20"/>
+          <w:u w:val="single"/>
+        </w:rPr>
+      </w:pPr>
+      <w:r>
+        <w:rPr>
+          <w:rFonts w:cs="Courier New" w:ascii="Courier New" w:hAnsi="Courier New"/>
+          <w:bCs/>
+          <w:sz w:val="20"/>
+          <w:szCs w:val="20"/>
+        </w:rPr>
+        <w:t xml:space="preserve">Asimismo, </w:t>
+      </w:r>
+      <w:r>
+        <w:rPr>
+          <w:rFonts w:cs="Courier New" w:ascii="Courier New" w:hAnsi="Courier New"/>
+          <w:b/>
+          <w:bCs/>
+          <w:sz w:val="20"/>
+          <w:szCs w:val="20"/>
+        </w:rPr>
+        <w:t>EL (LOS) DEUDOR(ES) Y EL (LOS) GARANTE(S)</w:t>
+      </w:r>
+      <w:r>
+        <w:rPr>
+          <w:rFonts w:cs="Courier New" w:ascii="Courier New" w:hAnsi="Courier New"/>
+          <w:bCs/>
+          <w:sz w:val="20"/>
+          <w:szCs w:val="20"/>
+        </w:rPr>
+        <w:t xml:space="preserve"> autorizamos a incorporar los datos crediticios y de otras cuentas por pagar de carácter económico, financiero y comercial derivados de la relación con EL BANCO, en la(s) base(s) de datos de propiedad de los Buros de Información Crediticia que cuenten con Licencia de Funcionamiento de ASFI y en el Sistema Central de Información Crediticia “CIC”.</w:t>
+      </w:r>
+    </w:p>
+    <w:p>
+      <w:pPr>
+        <w:pStyle w:val="Normal"/>
+        <w:tabs>
+          <w:tab w:val="left" w:pos="-720" w:leader="none"/>
+        </w:tabs>
+        <w:spacing w:lineRule="auto" w:line="444"/>
+        <w:jc w:val="both"/>
         <w:rPr>
           <w:rFonts w:ascii="Courier New" w:hAnsi="Courier New" w:cs="Courier New"/>
           <w:b/>
@@ -4416,15 +4417,8 @@
       <w:pPr>
         <w:pStyle w:val="Normal"/>
         <w:spacing w:lineRule="auto" w:line="444"/>
-        <w:jc w:val="center"/>
-        <w:rPr>
-          <w:rFonts w:ascii="Courier New" w:hAnsi="Courier New" w:cs="Courier New"/>
-          <w:b/>
-          <w:b/>
-          <w:bCs/>
-          <w:sz w:val="20"/>
-          <w:szCs w:val="20"/>
-        </w:rPr>
+        <w:jc w:val="left"/>
+        <w:rPr/>
       </w:pPr>
       <w:r>
         <w:rPr>
@@ -4467,13 +4461,7 @@
               <w:pStyle w:val="Normal"/>
               <w:spacing w:lineRule="auto" w:line="444"/>
               <w:jc w:val="center"/>
-              <w:rPr>
-                <w:rFonts w:ascii="Courier New" w:hAnsi="Courier New" w:cs="Courier New"/>
-                <w:b/>
-                <w:b/>
-                <w:sz w:val="20"/>
-                <w:szCs w:val="20"/>
-              </w:rPr>
+              <w:rPr/>
             </w:pPr>
             <w:r>
               <w:rPr>
@@ -4483,7 +4471,7 @@
                 <w:sz w:val="20"/>
                 <w:szCs w:val="20"/>
               </w:rPr>
-              <w:t>&lt;#ds1.tposucgeo&gt;</w:t>
+              <w:t>${responsable1_nombre}</w:t>
             </w:r>
           </w:p>
         </w:tc>
@@ -4498,22 +4486,17 @@
               <w:pStyle w:val="Normal"/>
               <w:spacing w:lineRule="auto" w:line="444"/>
               <w:jc w:val="center"/>
-              <w:rPr>
-                <w:rFonts w:ascii="Courier New" w:hAnsi="Courier New" w:cs="Courier New"/>
-                <w:b/>
-                <w:b/>
-                <w:sz w:val="20"/>
-                <w:szCs w:val="20"/>
-              </w:rPr>
+              <w:rPr/>
             </w:pPr>
             <w:r>
               <w:rPr>
                 <w:rFonts w:cs="Courier New" w:ascii="Courier New" w:hAnsi="Courier New"/>
                 <w:b/>
+                <w:bCs/>
                 <w:sz w:val="20"/>
                 <w:szCs w:val="20"/>
               </w:rPr>
-              <w:t>&lt;#ds1.tposucger&gt;</w:t>
+              <w:t>${responsable2_nombre}</w:t>
             </w:r>
           </w:p>
         </w:tc>
@@ -4531,15 +4514,10 @@
               <w:pStyle w:val="Normal"/>
               <w:spacing w:lineRule="auto" w:line="444"/>
               <w:jc w:val="center"/>
-              <w:rPr>
-                <w:rFonts w:ascii="Courier New" w:hAnsi="Courier New" w:cs="Courier New"/>
-                <w:b/>
-                <w:b/>
-                <w:sz w:val="20"/>
-                <w:szCs w:val="20"/>
-                <w:lang w:val="en-US"/>
-              </w:rPr>
+              <w:rPr/>
             </w:pPr>
+            <w:bookmarkStart w:id="3" w:name="__DdeLink__471_1467445033"/>
+            <w:bookmarkEnd w:id="3"/>
             <w:r>
               <w:rPr>
                 <w:rFonts w:cs="Courier New" w:ascii="Courier New" w:hAnsi="Courier New"/>
@@ -4547,7 +4525,7 @@
                 <w:sz w:val="20"/>
                 <w:szCs w:val="20"/>
               </w:rPr>
-              <w:t>&lt;#ds1.uno&gt; &lt;#ds1.tposucciu&gt;</w:t>
+              <w:t>${responsable1_posicion}</w:t>
             </w:r>
           </w:p>
         </w:tc>
@@ -4562,14 +4540,7 @@
               <w:pStyle w:val="Normal"/>
               <w:spacing w:lineRule="auto" w:line="444"/>
               <w:jc w:val="center"/>
-              <w:rPr>
-                <w:rFonts w:ascii="Courier New" w:hAnsi="Courier New" w:cs="Courier New"/>
-                <w:b/>
-                <w:b/>
-                <w:sz w:val="20"/>
-                <w:szCs w:val="20"/>
-                <w:lang w:val="en-US"/>
-              </w:rPr>
+              <w:rPr/>
             </w:pPr>
             <w:r>
               <w:rPr>
@@ -4579,7 +4550,7 @@
                 <w:szCs w:val="20"/>
                 <w:lang w:val="en-US"/>
               </w:rPr>
-              <w:t>&lt;#ds1.dos&gt; &lt;#ds1.tposucciu&gt;</w:t>
+              <w:t>${responsable2_posicion}</w:t>
             </w:r>
           </w:p>
         </w:tc>
@@ -4629,18 +4600,18 @@
           <w:rFonts w:ascii="Courier New" w:hAnsi="Courier New" w:cs="Courier New"/>
           <w:b/>
           <w:b/>
-          <w:spacing w:val="-2"/>
-          <w:sz w:val="20"/>
-          <w:szCs w:val="20"/>
-        </w:rPr>
-      </w:pPr>
-      <w:r>
-        <w:rPr>
-          <w:rFonts w:cs="Courier New" w:ascii="Courier New" w:hAnsi="Courier New"/>
-          <w:b/>
-          <w:spacing w:val="-2"/>
-          <w:sz w:val="20"/>
-          <w:szCs w:val="20"/>
+          <w:sz w:val="20"/>
+          <w:szCs w:val="20"/>
+          <w:lang w:val="es-BO"/>
+        </w:rPr>
+      </w:pPr>
+      <w:r>
+        <w:rPr>
+          <w:rFonts w:cs="Courier New" w:ascii="Courier New" w:hAnsi="Courier New"/>
+          <w:b/>
+          <w:sz w:val="20"/>
+          <w:szCs w:val="20"/>
+          <w:lang w:val="es-BO"/>
         </w:rPr>
       </w:r>
     </w:p>
@@ -4654,79 +4625,151 @@
           <w:rFonts w:ascii="Courier New" w:hAnsi="Courier New" w:cs="Courier New"/>
           <w:b/>
           <w:b/>
-          <w:spacing w:val="-2"/>
-          <w:sz w:val="20"/>
-          <w:szCs w:val="20"/>
-        </w:rPr>
-      </w:pPr>
-      <w:r>
-        <w:rPr>
-          <w:rFonts w:cs="Courier New" w:ascii="Courier New" w:hAnsi="Courier New"/>
-          <w:b/>
-          <w:spacing w:val="-2"/>
-          <w:sz w:val="20"/>
-          <w:szCs w:val="20"/>
-        </w:rPr>
-      </w:r>
-    </w:p>
-    <w:p>
-      <w:pPr>
-        <w:pStyle w:val="Normal"/>
-        <w:spacing w:lineRule="auto" w:line="444"/>
-        <w:ind w:firstLine="720"/>
-        <w:jc w:val="center"/>
-        <w:rPr>
-          <w:rFonts w:ascii="Courier New" w:hAnsi="Courier New" w:cs="Courier New"/>
-          <w:b/>
-          <w:b/>
-          <w:spacing w:val="-2"/>
-          <w:sz w:val="20"/>
-          <w:szCs w:val="20"/>
-        </w:rPr>
-      </w:pPr>
-      <w:r>
-        <w:rPr>
-          <w:rFonts w:cs="Courier New" w:ascii="Courier New" w:hAnsi="Courier New"/>
-          <w:b/>
-          <w:spacing w:val="-2"/>
-          <w:sz w:val="20"/>
-          <w:szCs w:val="20"/>
-        </w:rPr>
-      </w:r>
-    </w:p>
-    <w:p>
-      <w:pPr>
-        <w:pStyle w:val="Normal"/>
-        <w:tabs>
-          <w:tab w:val="left" w:pos="3630" w:leader="none"/>
-          <w:tab w:val="center" w:pos="5103" w:leader="none"/>
-        </w:tabs>
-        <w:spacing w:lineRule="auto" w:line="444"/>
-        <w:ind w:firstLine="720"/>
-        <w:jc w:val="center"/>
-        <w:rPr/>
-      </w:pPr>
-      <w:r>
-        <w:rPr>
-          <w:rFonts w:cs="Courier New" w:ascii="Courier New" w:hAnsi="Courier New"/>
-          <w:b/>
-          <w:spacing w:val="-2"/>
-          <w:sz w:val="20"/>
-          <w:szCs w:val="20"/>
-        </w:rPr>
-        <w:t>&lt;#ds1.firma_deudores&gt;</w:t>
-      </w:r>
-      <w:r>
-        <w:rPr>
-          <w:rFonts w:cs="Courier New" w:ascii="Courier New" w:hAnsi="Courier New"/>
-          <w:b/>
           <w:sz w:val="20"/>
           <w:szCs w:val="20"/>
           <w:lang w:val="es-BO"/>
         </w:rPr>
-        <w:t>.</w:t>
-      </w:r>
-    </w:p>
+      </w:pPr>
+      <w:r>
+        <w:rPr>
+          <w:rFonts w:cs="Courier New" w:ascii="Courier New" w:hAnsi="Courier New"/>
+          <w:b/>
+          <w:sz w:val="20"/>
+          <w:szCs w:val="20"/>
+          <w:lang w:val="es-BO"/>
+        </w:rPr>
+      </w:r>
+    </w:p>
+    <w:tbl>
+      <w:tblPr>
+        <w:tblW w:w="10367" w:type="dxa"/>
+        <w:jc w:val="left"/>
+        <w:tblInd w:w="55" w:type="dxa"/>
+        <w:tblBorders/>
+        <w:tblCellMar>
+          <w:top w:w="55" w:type="dxa"/>
+          <w:left w:w="55" w:type="dxa"/>
+          <w:bottom w:w="55" w:type="dxa"/>
+          <w:right w:w="55" w:type="dxa"/>
+        </w:tblCellMar>
+      </w:tblPr>
+      <w:tblGrid>
+        <w:gridCol w:w="5449"/>
+        <w:gridCol w:w="4917"/>
+      </w:tblGrid>
+      <w:tr>
+        <w:trPr/>
+        <w:tc>
+          <w:tcPr>
+            <w:tcW w:w="5449" w:type="dxa"/>
+            <w:tcBorders/>
+            <w:shd w:fill="auto" w:val="clear"/>
+          </w:tcPr>
+          <w:p>
+            <w:pPr>
+              <w:pStyle w:val="Normal"/>
+              <w:spacing w:lineRule="auto" w:line="444"/>
+              <w:jc w:val="center"/>
+              <w:rPr/>
+            </w:pPr>
+            <w:r>
+              <w:rPr>
+                <w:rFonts w:eastAsia="Courier New" w:cs="Courier New" w:ascii="Courier New" w:hAnsi="Courier New"/>
+                <w:b/>
+                <w:spacing w:val="-2"/>
+                <w:sz w:val="18"/>
+                <w:szCs w:val="18"/>
+                <w:lang w:val="es-BO"/>
+              </w:rPr>
+              <w:t>${codeudor1_firma}</w:t>
+            </w:r>
+          </w:p>
+        </w:tc>
+        <w:tc>
+          <w:tcPr>
+            <w:tcW w:w="4917" w:type="dxa"/>
+            <w:tcBorders/>
+            <w:shd w:fill="auto" w:val="clear"/>
+          </w:tcPr>
+          <w:p>
+            <w:pPr>
+              <w:pStyle w:val="Normal"/>
+              <w:spacing w:lineRule="auto" w:line="444"/>
+              <w:jc w:val="center"/>
+              <w:rPr/>
+            </w:pPr>
+            <w:r>
+              <w:rPr>
+                <w:rFonts w:eastAsia="Courier New" w:cs="Courier New" w:ascii="Courier New" w:hAnsi="Courier New"/>
+                <w:b/>
+                <w:spacing w:val="-2"/>
+                <w:sz w:val="18"/>
+                <w:szCs w:val="18"/>
+                <w:lang w:val="es-BO"/>
+              </w:rPr>
+              <w:t>${codeudor2_firma}</w:t>
+            </w:r>
+          </w:p>
+        </w:tc>
+      </w:tr>
+      <w:tr>
+        <w:trPr>
+          <w:trHeight w:val="280" w:hRule="atLeast"/>
+        </w:trPr>
+        <w:tc>
+          <w:tcPr>
+            <w:tcW w:w="5449" w:type="dxa"/>
+            <w:tcBorders/>
+            <w:shd w:fill="auto" w:val="clear"/>
+          </w:tcPr>
+          <w:p>
+            <w:pPr>
+              <w:pStyle w:val="Normal"/>
+              <w:spacing w:lineRule="auto" w:line="444"/>
+              <w:jc w:val="center"/>
+              <w:rPr/>
+            </w:pPr>
+            <w:r>
+              <w:rPr>
+                <w:rFonts w:eastAsia="Courier New" w:cs="Courier New" w:ascii="Courier New" w:hAnsi="Courier New"/>
+                <w:b/>
+                <w:spacing w:val="-2"/>
+                <w:sz w:val="18"/>
+                <w:szCs w:val="18"/>
+                <w:lang w:val="es-BO"/>
+              </w:rPr>
+              <w:t>${codeudor1_carnet}</w:t>
+            </w:r>
+          </w:p>
+        </w:tc>
+        <w:tc>
+          <w:tcPr>
+            <w:tcW w:w="4917" w:type="dxa"/>
+            <w:tcBorders/>
+            <w:shd w:fill="auto" w:val="clear"/>
+          </w:tcPr>
+          <w:p>
+            <w:pPr>
+              <w:pStyle w:val="Normal"/>
+              <w:spacing w:lineRule="auto" w:line="444"/>
+              <w:jc w:val="center"/>
+              <w:rPr/>
+            </w:pPr>
+            <w:r>
+              <w:rPr>
+                <w:rFonts w:eastAsia="Courier New" w:cs="Courier New" w:ascii="Courier New" w:hAnsi="Courier New"/>
+                <w:b/>
+                <w:spacing w:val="-2"/>
+                <w:sz w:val="18"/>
+                <w:szCs w:val="18"/>
+                <w:lang w:val="es-BO"/>
+              </w:rPr>
+              <w:t>${codeudor2_carnet}</w:t>
+            </w:r>
+          </w:p>
+        </w:tc>
+      </w:tr>
+    </w:tbl>
     <w:p>
       <w:pPr>
         <w:pStyle w:val="Normal"/>
@@ -4777,6 +4820,136 @@
         </w:rPr>
       </w:r>
     </w:p>
+    <w:tbl>
+      <w:tblPr>
+        <w:tblW w:w="10367" w:type="dxa"/>
+        <w:jc w:val="left"/>
+        <w:tblInd w:w="55" w:type="dxa"/>
+        <w:tblBorders/>
+        <w:tblCellMar>
+          <w:top w:w="55" w:type="dxa"/>
+          <w:left w:w="55" w:type="dxa"/>
+          <w:bottom w:w="55" w:type="dxa"/>
+          <w:right w:w="55" w:type="dxa"/>
+        </w:tblCellMar>
+      </w:tblPr>
+      <w:tblGrid>
+        <w:gridCol w:w="5449"/>
+        <w:gridCol w:w="4917"/>
+      </w:tblGrid>
+      <w:tr>
+        <w:trPr/>
+        <w:tc>
+          <w:tcPr>
+            <w:tcW w:w="5449" w:type="dxa"/>
+            <w:tcBorders/>
+            <w:shd w:fill="auto" w:val="clear"/>
+          </w:tcPr>
+          <w:p>
+            <w:pPr>
+              <w:pStyle w:val="Normal"/>
+              <w:spacing w:lineRule="auto" w:line="444"/>
+              <w:jc w:val="center"/>
+              <w:rPr/>
+            </w:pPr>
+            <w:r>
+              <w:rPr>
+                <w:rFonts w:eastAsia="Courier New" w:cs="Courier New" w:ascii="Courier New" w:hAnsi="Courier New"/>
+                <w:b/>
+                <w:spacing w:val="-2"/>
+                <w:sz w:val="18"/>
+                <w:szCs w:val="18"/>
+                <w:lang w:val="es-BO"/>
+              </w:rPr>
+              <w:t>${codeudor3_firma}</w:t>
+            </w:r>
+          </w:p>
+        </w:tc>
+        <w:tc>
+          <w:tcPr>
+            <w:tcW w:w="4917" w:type="dxa"/>
+            <w:tcBorders/>
+            <w:shd w:fill="auto" w:val="clear"/>
+          </w:tcPr>
+          <w:p>
+            <w:pPr>
+              <w:pStyle w:val="Normal"/>
+              <w:spacing w:lineRule="auto" w:line="444"/>
+              <w:jc w:val="center"/>
+              <w:rPr/>
+            </w:pPr>
+            <w:r>
+              <w:rPr>
+                <w:rFonts w:eastAsia="Courier New" w:cs="Courier New" w:ascii="Courier New" w:hAnsi="Courier New"/>
+                <w:b/>
+                <w:spacing w:val="-2"/>
+                <w:sz w:val="18"/>
+                <w:szCs w:val="18"/>
+                <w:lang w:val="es-BO"/>
+              </w:rPr>
+              <w:t>${codeudor4_firma}</w:t>
+            </w:r>
+          </w:p>
+        </w:tc>
+      </w:tr>
+      <w:tr>
+        <w:trPr>
+          <w:trHeight w:val="280" w:hRule="atLeast"/>
+        </w:trPr>
+        <w:tc>
+          <w:tcPr>
+            <w:tcW w:w="5449" w:type="dxa"/>
+            <w:tcBorders/>
+            <w:shd w:fill="auto" w:val="clear"/>
+          </w:tcPr>
+          <w:p>
+            <w:pPr>
+              <w:pStyle w:val="Normal"/>
+              <w:spacing w:lineRule="auto" w:line="444"/>
+              <w:jc w:val="center"/>
+              <w:rPr/>
+            </w:pPr>
+            <w:r>
+              <w:rPr>
+                <w:rFonts w:eastAsia="Courier New" w:cs="Courier New" w:ascii="Courier New" w:hAnsi="Courier New"/>
+                <w:b/>
+                <w:spacing w:val="-2"/>
+                <w:sz w:val="18"/>
+                <w:szCs w:val="18"/>
+                <w:lang w:val="es-BO"/>
+              </w:rPr>
+              <w:t>${codeudor3_carnet}</w:t>
+            </w:r>
+          </w:p>
+        </w:tc>
+        <w:tc>
+          <w:tcPr>
+            <w:tcW w:w="4917" w:type="dxa"/>
+            <w:tcBorders/>
+            <w:shd w:fill="auto" w:val="clear"/>
+          </w:tcPr>
+          <w:p>
+            <w:pPr>
+              <w:pStyle w:val="Normal"/>
+              <w:spacing w:lineRule="auto" w:line="444"/>
+              <w:jc w:val="center"/>
+              <w:rPr/>
+            </w:pPr>
+            <w:r>
+              <w:rPr>
+                <w:rFonts w:eastAsia="Courier New" w:cs="Courier New" w:ascii="Courier New" w:hAnsi="Courier New"/>
+                <w:b/>
+                <w:spacing w:val="-2"/>
+                <w:sz w:val="18"/>
+                <w:szCs w:val="18"/>
+                <w:lang w:val="es-BO"/>
+              </w:rPr>
+              <w:t>${codeudor4_carnet}</w:t>
+            </w:r>
+          </w:p>
+        </w:tc>
+      </w:tr>
+    </w:tbl>
     <w:p>
       <w:pPr>
         <w:pStyle w:val="Normal"/>
@@ -4788,17 +4961,19 @@
           <w:b/>
           <w:sz w:val="20"/>
           <w:szCs w:val="20"/>
-        </w:rPr>
-      </w:pPr>
-      <w:r>
-        <w:rPr>
-          <w:rFonts w:cs="Courier New" w:ascii="Courier New" w:hAnsi="Courier New"/>
-          <w:b/>
-          <w:sz w:val="20"/>
-          <w:szCs w:val="20"/>
           <w:u w:val="single"/>
-        </w:rPr>
-        <w:t>COMO GARANTE(S) PERSONAL(ES) MANCOMUNADO(S), SOLIDARIO(S) E INDIVISIBLE(S)</w:t>
+          <w:lang w:val="es-BO"/>
+        </w:rPr>
+      </w:pPr>
+      <w:r>
+        <w:rPr>
+          <w:rFonts w:cs="Courier New" w:ascii="Courier New" w:hAnsi="Courier New"/>
+          <w:b/>
+          <w:sz w:val="20"/>
+          <w:szCs w:val="20"/>
+          <w:u w:val="single"/>
+          <w:lang w:val="es-BO"/>
+        </w:rPr>
       </w:r>
     </w:p>
     <w:p>
@@ -4820,7 +4995,9 @@
           <w:b/>
           <w:sz w:val="20"/>
           <w:szCs w:val="20"/>
-        </w:rPr>
+          <w:u w:val="single"/>
+        </w:rPr>
+        <w:t>COMO GARANTE(S) PERSONAL(ES) MANCOMUNADO(S), SOLIDARIO(S) E INDIVISIBLE(S)</w:t>
       </w:r>
     </w:p>
     <w:p>
@@ -4867,22 +5044,310 @@
         </w:rPr>
       </w:r>
     </w:p>
+    <w:tbl>
+      <w:tblPr>
+        <w:tblW w:w="10367" w:type="dxa"/>
+        <w:jc w:val="left"/>
+        <w:tblInd w:w="55" w:type="dxa"/>
+        <w:tblBorders/>
+        <w:tblCellMar>
+          <w:top w:w="55" w:type="dxa"/>
+          <w:left w:w="55" w:type="dxa"/>
+          <w:bottom w:w="55" w:type="dxa"/>
+          <w:right w:w="55" w:type="dxa"/>
+        </w:tblCellMar>
+      </w:tblPr>
+      <w:tblGrid>
+        <w:gridCol w:w="5449"/>
+        <w:gridCol w:w="4917"/>
+      </w:tblGrid>
+      <w:tr>
+        <w:trPr/>
+        <w:tc>
+          <w:tcPr>
+            <w:tcW w:w="5449" w:type="dxa"/>
+            <w:tcBorders/>
+            <w:shd w:fill="auto" w:val="clear"/>
+          </w:tcPr>
+          <w:p>
+            <w:pPr>
+              <w:pStyle w:val="Normal"/>
+              <w:spacing w:lineRule="auto" w:line="444"/>
+              <w:jc w:val="center"/>
+              <w:rPr/>
+            </w:pPr>
+            <w:r>
+              <w:rPr>
+                <w:rFonts w:eastAsia="Courier New" w:cs="Courier New" w:ascii="Courier New" w:hAnsi="Courier New"/>
+                <w:b/>
+                <w:spacing w:val="-2"/>
+                <w:sz w:val="18"/>
+                <w:szCs w:val="18"/>
+                <w:lang w:val="es-BO"/>
+              </w:rPr>
+              <w:t>${garante1_firma}</w:t>
+            </w:r>
+          </w:p>
+        </w:tc>
+        <w:tc>
+          <w:tcPr>
+            <w:tcW w:w="4917" w:type="dxa"/>
+            <w:tcBorders/>
+            <w:shd w:fill="auto" w:val="clear"/>
+          </w:tcPr>
+          <w:p>
+            <w:pPr>
+              <w:pStyle w:val="Normal"/>
+              <w:spacing w:lineRule="auto" w:line="444"/>
+              <w:jc w:val="center"/>
+              <w:rPr/>
+            </w:pPr>
+            <w:r>
+              <w:rPr>
+                <w:rFonts w:eastAsia="Courier New" w:cs="Courier New" w:ascii="Courier New" w:hAnsi="Courier New"/>
+                <w:b/>
+                <w:spacing w:val="-2"/>
+                <w:sz w:val="18"/>
+                <w:szCs w:val="18"/>
+                <w:lang w:val="es-BO"/>
+              </w:rPr>
+              <w:t>${garante2_firma}</w:t>
+            </w:r>
+          </w:p>
+        </w:tc>
+      </w:tr>
+      <w:tr>
+        <w:trPr>
+          <w:trHeight w:val="280" w:hRule="atLeast"/>
+        </w:trPr>
+        <w:tc>
+          <w:tcPr>
+            <w:tcW w:w="5449" w:type="dxa"/>
+            <w:tcBorders/>
+            <w:shd w:fill="auto" w:val="clear"/>
+          </w:tcPr>
+          <w:p>
+            <w:pPr>
+              <w:pStyle w:val="Normal"/>
+              <w:spacing w:lineRule="auto" w:line="444"/>
+              <w:jc w:val="center"/>
+              <w:rPr/>
+            </w:pPr>
+            <w:r>
+              <w:rPr>
+                <w:rFonts w:eastAsia="Courier New" w:cs="Courier New" w:ascii="Courier New" w:hAnsi="Courier New"/>
+                <w:b/>
+                <w:spacing w:val="-2"/>
+                <w:sz w:val="18"/>
+                <w:szCs w:val="18"/>
+                <w:lang w:val="es-BO"/>
+              </w:rPr>
+              <w:t>${garante1_carnet}</w:t>
+            </w:r>
+          </w:p>
+        </w:tc>
+        <w:tc>
+          <w:tcPr>
+            <w:tcW w:w="4917" w:type="dxa"/>
+            <w:tcBorders/>
+            <w:shd w:fill="auto" w:val="clear"/>
+          </w:tcPr>
+          <w:p>
+            <w:pPr>
+              <w:pStyle w:val="Normal"/>
+              <w:spacing w:lineRule="auto" w:line="444"/>
+              <w:jc w:val="center"/>
+              <w:rPr/>
+            </w:pPr>
+            <w:r>
+              <w:rPr>
+                <w:rFonts w:eastAsia="Courier New" w:cs="Courier New" w:ascii="Courier New" w:hAnsi="Courier New"/>
+                <w:b/>
+                <w:spacing w:val="-2"/>
+                <w:sz w:val="18"/>
+                <w:szCs w:val="18"/>
+                <w:lang w:val="es-BO"/>
+              </w:rPr>
+              <w:t>${garante2_carnet}</w:t>
+            </w:r>
+          </w:p>
+        </w:tc>
+      </w:tr>
+    </w:tbl>
     <w:p>
       <w:pPr>
         <w:pStyle w:val="Normal"/>
         <w:spacing w:lineRule="auto" w:line="444"/>
-        <w:jc w:val="center"/>
+        <w:jc w:val="left"/>
+        <w:rPr>
+          <w:rFonts w:ascii="Courier New" w:hAnsi="Courier New" w:eastAsia="Courier New" w:cs="Courier New"/>
+          <w:b/>
+          <w:b/>
+          <w:spacing w:val="-2"/>
+          <w:sz w:val="20"/>
+          <w:szCs w:val="20"/>
+          <w:lang w:val="es-BO"/>
+        </w:rPr>
+      </w:pPr>
+      <w:r>
+        <w:rPr>
+          <w:rFonts w:eastAsia="Courier New" w:cs="Courier New" w:ascii="Courier New" w:hAnsi="Courier New"/>
+          <w:b/>
+          <w:spacing w:val="-2"/>
+          <w:sz w:val="20"/>
+          <w:szCs w:val="20"/>
+          <w:lang w:val="es-BO"/>
+        </w:rPr>
+      </w:r>
+    </w:p>
+    <w:p>
+      <w:pPr>
+        <w:pStyle w:val="Normal"/>
+        <w:spacing w:lineRule="auto" w:line="444"/>
+        <w:jc w:val="left"/>
         <w:rPr/>
       </w:pPr>
       <w:r>
-        <w:rPr>
-          <w:rFonts w:cs="Courier New" w:ascii="Courier New" w:hAnsi="Courier New"/>
-          <w:b/>
-          <w:spacing w:val="-2"/>
-          <w:sz w:val="20"/>
-          <w:szCs w:val="20"/>
-        </w:rPr>
-        <w:t>&lt;#ds1.firma_garantes&gt;</w:t>
+        <w:rPr/>
+      </w:r>
+    </w:p>
+    <w:tbl>
+      <w:tblPr>
+        <w:tblW w:w="10367" w:type="dxa"/>
+        <w:jc w:val="left"/>
+        <w:tblInd w:w="55" w:type="dxa"/>
+        <w:tblBorders/>
+        <w:tblCellMar>
+          <w:top w:w="55" w:type="dxa"/>
+          <w:left w:w="55" w:type="dxa"/>
+          <w:bottom w:w="55" w:type="dxa"/>
+          <w:right w:w="55" w:type="dxa"/>
+        </w:tblCellMar>
+      </w:tblPr>
+      <w:tblGrid>
+        <w:gridCol w:w="5449"/>
+        <w:gridCol w:w="4917"/>
+      </w:tblGrid>
+      <w:tr>
+        <w:trPr/>
+        <w:tc>
+          <w:tcPr>
+            <w:tcW w:w="5449" w:type="dxa"/>
+            <w:tcBorders/>
+            <w:shd w:fill="auto" w:val="clear"/>
+          </w:tcPr>
+          <w:p>
+            <w:pPr>
+              <w:pStyle w:val="Normal"/>
+              <w:spacing w:lineRule="auto" w:line="444"/>
+              <w:jc w:val="center"/>
+              <w:rPr/>
+            </w:pPr>
+            <w:r>
+              <w:rPr>
+                <w:rFonts w:eastAsia="Courier New" w:cs="Courier New" w:ascii="Courier New" w:hAnsi="Courier New"/>
+                <w:b/>
+                <w:spacing w:val="-2"/>
+                <w:sz w:val="18"/>
+                <w:szCs w:val="18"/>
+                <w:lang w:val="es-BO"/>
+              </w:rPr>
+              <w:t>${garante3_firma}</w:t>
+            </w:r>
+          </w:p>
+        </w:tc>
+        <w:tc>
+          <w:tcPr>
+            <w:tcW w:w="4917" w:type="dxa"/>
+            <w:tcBorders/>
+            <w:shd w:fill="auto" w:val="clear"/>
+          </w:tcPr>
+          <w:p>
+            <w:pPr>
+              <w:pStyle w:val="Normal"/>
+              <w:spacing w:lineRule="auto" w:line="444"/>
+              <w:jc w:val="center"/>
+              <w:rPr/>
+            </w:pPr>
+            <w:r>
+              <w:rPr>
+                <w:rFonts w:eastAsia="Courier New" w:cs="Courier New" w:ascii="Courier New" w:hAnsi="Courier New"/>
+                <w:b/>
+                <w:spacing w:val="-2"/>
+                <w:sz w:val="18"/>
+                <w:szCs w:val="18"/>
+                <w:lang w:val="es-BO"/>
+              </w:rPr>
+              <w:t>${garante4_firma}</w:t>
+            </w:r>
+          </w:p>
+        </w:tc>
+      </w:tr>
+      <w:tr>
+        <w:trPr>
+          <w:trHeight w:val="280" w:hRule="atLeast"/>
+        </w:trPr>
+        <w:tc>
+          <w:tcPr>
+            <w:tcW w:w="5449" w:type="dxa"/>
+            <w:tcBorders/>
+            <w:shd w:fill="auto" w:val="clear"/>
+          </w:tcPr>
+          <w:p>
+            <w:pPr>
+              <w:pStyle w:val="Normal"/>
+              <w:spacing w:lineRule="auto" w:line="444"/>
+              <w:jc w:val="center"/>
+              <w:rPr/>
+            </w:pPr>
+            <w:r>
+              <w:rPr>
+                <w:rFonts w:eastAsia="Courier New" w:cs="Courier New" w:ascii="Courier New" w:hAnsi="Courier New"/>
+                <w:b/>
+                <w:spacing w:val="-2"/>
+                <w:sz w:val="18"/>
+                <w:szCs w:val="18"/>
+                <w:lang w:val="es-BO"/>
+              </w:rPr>
+              <w:t>${garante3_carnet}</w:t>
+            </w:r>
+          </w:p>
+        </w:tc>
+        <w:tc>
+          <w:tcPr>
+            <w:tcW w:w="4917" w:type="dxa"/>
+            <w:tcBorders/>
+            <w:shd w:fill="auto" w:val="clear"/>
+          </w:tcPr>
+          <w:p>
+            <w:pPr>
+              <w:pStyle w:val="Normal"/>
+              <w:spacing w:lineRule="auto" w:line="444"/>
+              <w:jc w:val="center"/>
+              <w:rPr/>
+            </w:pPr>
+            <w:r>
+              <w:rPr>
+                <w:rFonts w:eastAsia="Courier New" w:cs="Courier New" w:ascii="Courier New" w:hAnsi="Courier New"/>
+                <w:b/>
+                <w:spacing w:val="-2"/>
+                <w:sz w:val="18"/>
+                <w:szCs w:val="18"/>
+                <w:lang w:val="es-BO"/>
+              </w:rPr>
+              <w:t>${garante4_carnet}</w:t>
+            </w:r>
+          </w:p>
+        </w:tc>
+      </w:tr>
+    </w:tbl>
+    <w:p>
+      <w:pPr>
+        <w:pStyle w:val="Normal"/>
+        <w:rPr/>
+      </w:pPr>
+      <w:r>
+        <w:rPr/>
       </w:r>
     </w:p>
     <w:sectPr>
@@ -4921,7 +5386,7 @@
               <wp:positionV relativeFrom="paragraph">
                 <wp:posOffset>635</wp:posOffset>
               </wp:positionV>
-              <wp:extent cx="154305" cy="176530"/>
+              <wp:extent cx="166370" cy="188595"/>
               <wp:effectExtent l="0" t="0" r="0" b="0"/>
               <wp:wrapSquare wrapText="largest"/>
               <wp:docPr id="1" name="Marco1"/>
@@ -4932,7 +5397,7 @@
                     <wps:spPr>
                       <a:xfrm>
                         <a:off x="0" y="0"/>
-                        <a:ext cx="153720" cy="176040"/>
+                        <a:ext cx="165600" cy="187920"/>
                       </a:xfrm>
                       <a:prstGeom prst="rect">
                         <a:avLst/>
@@ -4989,7 +5454,7 @@
         </mc:Choice>
         <mc:Fallback>
           <w:pict>
-            <v:rect id="shape_0" ID="Marco1" stroked="f" style="position:absolute;margin-left:462.6pt;margin-top:0.05pt;width:12.05pt;height:13.8pt;mso-position-horizontal:right;mso-position-horizontal-relative:margin">
+            <v:rect id="shape_0" ID="Marco1" stroked="f" style="position:absolute;margin-left:461.65pt;margin-top:0.05pt;width:13pt;height:14.75pt;mso-position-horizontal:right;mso-position-horizontal-relative:margin">
               <w10:wrap type="square"/>
               <v:fill o:detectmouseclick="t" on="false"/>
               <v:stroke color="#3465a4" joinstyle="round" endcap="flat"/>
@@ -5049,7 +5514,6 @@
         <w:sz w:val="20"/>
         <w:szCs w:val="20"/>
       </w:rPr>
-      <w:t>&lt;#ds1.solcredst&gt;</w:t>
     </w:r>
   </w:p>
 </w:hdr>
@@ -5689,6 +6153,234 @@
       <w:u w:val="none"/>
     </w:rPr>
   </w:style>
+  <w:style w:type="character" w:styleId="ListLabel3">
+    <w:name w:val="ListLabel 3"/>
+    <w:qFormat/>
+    <w:rPr>
+      <w:rFonts w:ascii="Courier New" w:hAnsi="Courier New" w:cs="Courier New"/>
+      <w:b/>
+      <w:i w:val="false"/>
+      <w:sz w:val="20"/>
+      <w:szCs w:val="20"/>
+      <w:u w:val="none"/>
+    </w:rPr>
+  </w:style>
+  <w:style w:type="character" w:styleId="ListLabel4">
+    <w:name w:val="ListLabel 4"/>
+    <w:qFormat/>
+    <w:rPr>
+      <w:rFonts w:ascii="Courier New" w:hAnsi="Courier New" w:cs="Courier New"/>
+      <w:b/>
+      <w:i w:val="false"/>
+      <w:sz w:val="20"/>
+      <w:szCs w:val="20"/>
+      <w:u w:val="none"/>
+    </w:rPr>
+  </w:style>
+  <w:style w:type="character" w:styleId="ListLabel5">
+    <w:name w:val="ListLabel 5"/>
+    <w:qFormat/>
+    <w:rPr>
+      <w:rFonts w:ascii="Courier New" w:hAnsi="Courier New" w:cs="Courier New"/>
+      <w:b/>
+      <w:i w:val="false"/>
+      <w:sz w:val="20"/>
+      <w:szCs w:val="20"/>
+      <w:u w:val="none"/>
+    </w:rPr>
+  </w:style>
+  <w:style w:type="character" w:styleId="ListLabel6">
+    <w:name w:val="ListLabel 6"/>
+    <w:qFormat/>
+    <w:rPr>
+      <w:rFonts w:ascii="Courier New" w:hAnsi="Courier New" w:cs="Courier New"/>
+      <w:b/>
+      <w:i w:val="false"/>
+      <w:sz w:val="20"/>
+      <w:szCs w:val="20"/>
+      <w:u w:val="none"/>
+    </w:rPr>
+  </w:style>
+  <w:style w:type="character" w:styleId="ListLabel7">
+    <w:name w:val="ListLabel 7"/>
+    <w:qFormat/>
+    <w:rPr>
+      <w:rFonts w:ascii="Courier New" w:hAnsi="Courier New" w:cs="Courier New"/>
+      <w:b/>
+      <w:i w:val="false"/>
+      <w:sz w:val="20"/>
+      <w:szCs w:val="20"/>
+      <w:u w:val="none"/>
+    </w:rPr>
+  </w:style>
+  <w:style w:type="character" w:styleId="ListLabel8">
+    <w:name w:val="ListLabel 8"/>
+    <w:qFormat/>
+    <w:rPr>
+      <w:rFonts w:ascii="Courier New" w:hAnsi="Courier New" w:cs="Courier New"/>
+      <w:b/>
+      <w:i w:val="false"/>
+      <w:sz w:val="20"/>
+      <w:szCs w:val="20"/>
+      <w:u w:val="none"/>
+    </w:rPr>
+  </w:style>
+  <w:style w:type="character" w:styleId="ListLabel9">
+    <w:name w:val="ListLabel 9"/>
+    <w:qFormat/>
+    <w:rPr>
+      <w:rFonts w:ascii="Courier New" w:hAnsi="Courier New" w:cs="Courier New"/>
+      <w:b/>
+      <w:i w:val="false"/>
+      <w:sz w:val="20"/>
+      <w:szCs w:val="20"/>
+      <w:u w:val="none"/>
+    </w:rPr>
+  </w:style>
+  <w:style w:type="character" w:styleId="ListLabel10">
+    <w:name w:val="ListLabel 10"/>
+    <w:qFormat/>
+    <w:rPr>
+      <w:rFonts w:ascii="Courier New" w:hAnsi="Courier New" w:cs="Courier New"/>
+      <w:b/>
+      <w:i w:val="false"/>
+      <w:sz w:val="20"/>
+      <w:szCs w:val="20"/>
+      <w:u w:val="none"/>
+    </w:rPr>
+  </w:style>
+  <w:style w:type="character" w:styleId="ListLabel11">
+    <w:name w:val="ListLabel 11"/>
+    <w:qFormat/>
+    <w:rPr>
+      <w:rFonts w:ascii="Courier New" w:hAnsi="Courier New" w:cs="Courier New"/>
+      <w:b/>
+      <w:i w:val="false"/>
+      <w:sz w:val="20"/>
+      <w:szCs w:val="20"/>
+      <w:u w:val="none"/>
+    </w:rPr>
+  </w:style>
+  <w:style w:type="character" w:styleId="ListLabel12">
+    <w:name w:val="ListLabel 12"/>
+    <w:qFormat/>
+    <w:rPr>
+      <w:rFonts w:ascii="Courier New" w:hAnsi="Courier New" w:cs="Courier New"/>
+      <w:b/>
+      <w:i w:val="false"/>
+      <w:sz w:val="20"/>
+      <w:szCs w:val="20"/>
+      <w:u w:val="none"/>
+    </w:rPr>
+  </w:style>
+  <w:style w:type="character" w:styleId="ListLabel13">
+    <w:name w:val="ListLabel 13"/>
+    <w:qFormat/>
+    <w:rPr>
+      <w:rFonts w:ascii="Courier New" w:hAnsi="Courier New" w:cs="Courier New"/>
+      <w:b/>
+      <w:i w:val="false"/>
+      <w:sz w:val="20"/>
+      <w:szCs w:val="20"/>
+      <w:u w:val="none"/>
+    </w:rPr>
+  </w:style>
+  <w:style w:type="character" w:styleId="ListLabel14">
+    <w:name w:val="ListLabel 14"/>
+    <w:qFormat/>
+    <w:rPr>
+      <w:rFonts w:ascii="Courier New" w:hAnsi="Courier New" w:cs="Courier New"/>
+      <w:b/>
+      <w:i w:val="false"/>
+      <w:sz w:val="20"/>
+      <w:szCs w:val="20"/>
+      <w:u w:val="none"/>
+    </w:rPr>
+  </w:style>
+  <w:style w:type="character" w:styleId="ListLabel15">
+    <w:name w:val="ListLabel 15"/>
+    <w:qFormat/>
+    <w:rPr>
+      <w:rFonts w:ascii="Courier New" w:hAnsi="Courier New" w:cs="Courier New"/>
+      <w:b/>
+      <w:i w:val="false"/>
+      <w:sz w:val="20"/>
+      <w:szCs w:val="20"/>
+      <w:u w:val="none"/>
+    </w:rPr>
+  </w:style>
+  <w:style w:type="character" w:styleId="ListLabel16">
+    <w:name w:val="ListLabel 16"/>
+    <w:qFormat/>
+    <w:rPr>
+      <w:rFonts w:ascii="Courier New" w:hAnsi="Courier New" w:cs="Courier New"/>
+      <w:b/>
+      <w:i w:val="false"/>
+      <w:sz w:val="20"/>
+      <w:szCs w:val="20"/>
+      <w:u w:val="none"/>
+    </w:rPr>
+  </w:style>
+  <w:style w:type="character" w:styleId="ListLabel17">
+    <w:name w:val="ListLabel 17"/>
+    <w:qFormat/>
+    <w:rPr>
+      <w:rFonts w:ascii="Courier New" w:hAnsi="Courier New" w:cs="Courier New"/>
+      <w:b/>
+      <w:i w:val="false"/>
+      <w:sz w:val="20"/>
+      <w:szCs w:val="20"/>
+      <w:u w:val="none"/>
+    </w:rPr>
+  </w:style>
+  <w:style w:type="character" w:styleId="ListLabel18">
+    <w:name w:val="ListLabel 18"/>
+    <w:qFormat/>
+    <w:rPr>
+      <w:rFonts w:ascii="Courier New" w:hAnsi="Courier New" w:cs="Courier New"/>
+      <w:b/>
+      <w:i w:val="false"/>
+      <w:sz w:val="20"/>
+      <w:szCs w:val="20"/>
+      <w:u w:val="none"/>
+    </w:rPr>
+  </w:style>
+  <w:style w:type="character" w:styleId="ListLabel19">
+    <w:name w:val="ListLabel 19"/>
+    <w:qFormat/>
+    <w:rPr>
+      <w:rFonts w:ascii="Courier New" w:hAnsi="Courier New" w:cs="Courier New"/>
+      <w:b/>
+      <w:i w:val="false"/>
+      <w:sz w:val="20"/>
+      <w:szCs w:val="20"/>
+      <w:u w:val="none"/>
+    </w:rPr>
+  </w:style>
+  <w:style w:type="character" w:styleId="ListLabel20">
+    <w:name w:val="ListLabel 20"/>
+    <w:qFormat/>
+    <w:rPr>
+      <w:rFonts w:ascii="Courier New" w:hAnsi="Courier New" w:cs="Courier New"/>
+      <w:b/>
+      <w:i w:val="false"/>
+      <w:sz w:val="20"/>
+      <w:szCs w:val="20"/>
+      <w:u w:val="none"/>
+    </w:rPr>
+  </w:style>
+  <w:style w:type="character" w:styleId="ListLabel21">
+    <w:name w:val="ListLabel 21"/>
+    <w:qFormat/>
+    <w:rPr>
+      <w:rFonts w:ascii="Courier New" w:hAnsi="Courier New" w:cs="Courier New"/>
+      <w:b/>
+      <w:i w:val="false"/>
+      <w:sz w:val="20"/>
+      <w:szCs w:val="20"/>
+      <w:u w:val="none"/>
+    </w:rPr>
+  </w:style>
   <w:style w:type="paragraph" w:styleId="Encabezado">
     <w:name w:val="Encabezado"/>
     <w:basedOn w:val="Normal"/>

</xml_diff>